<commit_message>
tried implementing my own cross-val
</commit_message>
<xml_diff>
--- a/Final Paper/LaTeX/Images/Diss diagrams.docx
+++ b/Final Paper/LaTeX/Images/Diss diagrams.docx
@@ -12,18 +12,18 @@
         <mc:AlternateContent>
           <mc:Choice Requires="wps">
             <w:drawing>
-              <wp:anchor distT="0" distB="0" distL="114300" distR="114300" simplePos="0" relativeHeight="251684864" behindDoc="0" locked="0" layoutInCell="1" allowOverlap="1" wp14:anchorId="3F2E9685" wp14:editId="2D0A06FC">
+              <wp:anchor distT="0" distB="0" distL="114300" distR="114300" simplePos="0" relativeHeight="251691008" behindDoc="0" locked="0" layoutInCell="1" allowOverlap="1" wp14:anchorId="4F44B123" wp14:editId="17A0FD2F">
                 <wp:simplePos x="0" y="0"/>
                 <wp:positionH relativeFrom="margin">
-                  <wp:posOffset>-95250</wp:posOffset>
+                  <wp:posOffset>4225290</wp:posOffset>
                 </wp:positionH>
                 <wp:positionV relativeFrom="paragraph">
-                  <wp:posOffset>-568960</wp:posOffset>
+                  <wp:posOffset>529590</wp:posOffset>
                 </wp:positionV>
-                <wp:extent cx="1031875" cy="384175"/>
-                <wp:effectExtent l="0" t="0" r="0" b="0"/>
+                <wp:extent cx="1543050" cy="510540"/>
+                <wp:effectExtent l="0" t="0" r="0" b="3810"/>
                 <wp:wrapNone/>
-                <wp:docPr id="28" name="Text Box 28"/>
+                <wp:docPr id="31" name="Text Box 31"/>
                 <wp:cNvGraphicFramePr/>
                 <a:graphic xmlns:a="http://schemas.openxmlformats.org/drawingml/2006/main">
                   <a:graphicData uri="http://schemas.microsoft.com/office/word/2010/wordprocessingShape">
@@ -32,7 +32,7 @@
                       <wps:spPr>
                         <a:xfrm>
                           <a:off x="0" y="0"/>
-                          <a:ext cx="1031875" cy="384175"/>
+                          <a:ext cx="1543050" cy="510540"/>
                         </a:xfrm>
                         <a:prstGeom prst="rect">
                           <a:avLst/>
@@ -62,7 +62,34 @@
                                 <w:szCs w:val="18"/>
                                 <w:lang w:val="en-GB"/>
                               </w:rPr>
-                              <w:t>Data collation and pre-processing</w:t>
+                              <w:t xml:space="preserve">Vectors from the </w:t>
+                            </w:r>
+                            <w:r>
+                              <w:rPr>
+                                <w:rFonts w:ascii="Times New Roman" w:hAnsi="Times New Roman" w:cs="Times New Roman"/>
+                                <w:sz w:val="18"/>
+                                <w:szCs w:val="18"/>
+                                <w:lang w:val="en-GB"/>
+                              </w:rPr>
+                              <w:t>testing</w:t>
+                            </w:r>
+                            <w:r>
+                              <w:rPr>
+                                <w:rFonts w:ascii="Times New Roman" w:hAnsi="Times New Roman" w:cs="Times New Roman"/>
+                                <w:sz w:val="18"/>
+                                <w:szCs w:val="18"/>
+                                <w:lang w:val="en-GB"/>
+                              </w:rPr>
+                              <w:t xml:space="preserve"> set are fed into </w:t>
+                            </w:r>
+                            <w:r>
+                              <w:rPr>
+                                <w:rFonts w:ascii="Times New Roman" w:hAnsi="Times New Roman" w:cs="Times New Roman"/>
+                                <w:sz w:val="18"/>
+                                <w:szCs w:val="18"/>
+                                <w:lang w:val="en-GB"/>
+                              </w:rPr>
+                              <w:t>the trained classifier</w:t>
                             </w:r>
                           </w:p>
                         </w:txbxContent>
@@ -87,11 +114,11 @@
           </mc:Choice>
           <mc:Fallback>
             <w:pict>
-              <v:shapetype w14:anchorId="3F2E9685" id="_x0000_t202" coordsize="21600,21600" o:spt="202" path="m,l,21600r21600,l21600,xe">
+              <v:shapetype w14:anchorId="4F44B123" id="_x0000_t202" coordsize="21600,21600" o:spt="202" path="m,l,21600r21600,l21600,xe">
                 <v:stroke joinstyle="miter"/>
                 <v:path gradientshapeok="t" o:connecttype="rect"/>
               </v:shapetype>
-              <v:shape id="Text Box 28" o:spid="_x0000_s1026" type="#_x0000_t202" style="position:absolute;margin-left:-7.5pt;margin-top:-44.8pt;width:81.25pt;height:30.25pt;z-index:251684864;visibility:visible;mso-wrap-style:square;mso-width-percent:0;mso-height-percent:0;mso-wrap-distance-left:9pt;mso-wrap-distance-top:0;mso-wrap-distance-right:9pt;mso-wrap-distance-bottom:0;mso-position-horizontal:absolute;mso-position-horizontal-relative:margin;mso-position-vertical:absolute;mso-position-vertical-relative:text;mso-width-percent:0;mso-height-percent:0;mso-width-relative:margin;mso-height-relative:margin;v-text-anchor:top" o:gfxdata="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" filled="f" stroked="f" strokeweight=".5pt">
+              <v:shape id="Text Box 31" o:spid="_x0000_s1026" type="#_x0000_t202" style="position:absolute;margin-left:332.7pt;margin-top:41.7pt;width:121.5pt;height:40.2pt;z-index:251691008;visibility:visible;mso-wrap-style:square;mso-width-percent:0;mso-height-percent:0;mso-wrap-distance-left:9pt;mso-wrap-distance-top:0;mso-wrap-distance-right:9pt;mso-wrap-distance-bottom:0;mso-position-horizontal:absolute;mso-position-horizontal-relative:margin;mso-position-vertical:absolute;mso-position-vertical-relative:text;mso-width-percent:0;mso-height-percent:0;mso-width-relative:margin;mso-height-relative:margin;v-text-anchor:top" o:gfxdata="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" filled="f" stroked="f" strokeweight=".5pt">
                 <v:textbox>
                   <w:txbxContent>
                     <w:p>
@@ -112,7 +139,34 @@
                           <w:szCs w:val="18"/>
                           <w:lang w:val="en-GB"/>
                         </w:rPr>
-                        <w:t>Data collation and pre-processing</w:t>
+                        <w:t xml:space="preserve">Vectors from the </w:t>
+                      </w:r>
+                      <w:r>
+                        <w:rPr>
+                          <w:rFonts w:ascii="Times New Roman" w:hAnsi="Times New Roman" w:cs="Times New Roman"/>
+                          <w:sz w:val="18"/>
+                          <w:szCs w:val="18"/>
+                          <w:lang w:val="en-GB"/>
+                        </w:rPr>
+                        <w:t>testing</w:t>
+                      </w:r>
+                      <w:r>
+                        <w:rPr>
+                          <w:rFonts w:ascii="Times New Roman" w:hAnsi="Times New Roman" w:cs="Times New Roman"/>
+                          <w:sz w:val="18"/>
+                          <w:szCs w:val="18"/>
+                          <w:lang w:val="en-GB"/>
+                        </w:rPr>
+                        <w:t xml:space="preserve"> set are fed into </w:t>
+                      </w:r>
+                      <w:r>
+                        <w:rPr>
+                          <w:rFonts w:ascii="Times New Roman" w:hAnsi="Times New Roman" w:cs="Times New Roman"/>
+                          <w:sz w:val="18"/>
+                          <w:szCs w:val="18"/>
+                          <w:lang w:val="en-GB"/>
+                        </w:rPr>
+                        <w:t>the trained classifier</w:t>
                       </w:r>
                     </w:p>
                   </w:txbxContent>
@@ -130,15 +184,15 @@
         <mc:AlternateContent>
           <mc:Choice Requires="wps">
             <w:drawing>
-              <wp:anchor distT="0" distB="0" distL="114300" distR="114300" simplePos="0" relativeHeight="251678720" behindDoc="0" locked="0" layoutInCell="1" allowOverlap="1" wp14:anchorId="17C51CF3" wp14:editId="34C963E5">
+              <wp:anchor distT="0" distB="0" distL="114300" distR="114300" simplePos="0" relativeHeight="251678720" behindDoc="0" locked="0" layoutInCell="1" allowOverlap="1" wp14:anchorId="17C51CF3" wp14:editId="0D7C735C">
                 <wp:simplePos x="0" y="0"/>
                 <wp:positionH relativeFrom="margin">
-                  <wp:posOffset>1060796</wp:posOffset>
+                  <wp:posOffset>1409700</wp:posOffset>
                 </wp:positionH>
                 <wp:positionV relativeFrom="paragraph">
-                  <wp:posOffset>-559435</wp:posOffset>
+                  <wp:posOffset>510540</wp:posOffset>
                 </wp:positionV>
-                <wp:extent cx="1031875" cy="396875"/>
+                <wp:extent cx="1192530" cy="396875"/>
                 <wp:effectExtent l="0" t="0" r="0" b="3175"/>
                 <wp:wrapNone/>
                 <wp:docPr id="25" name="Text Box 25"/>
@@ -150,7 +204,7 @@
                       <wps:spPr>
                         <a:xfrm>
                           <a:off x="0" y="0"/>
-                          <a:ext cx="1031875" cy="396875"/>
+                          <a:ext cx="1192530" cy="396875"/>
                         </a:xfrm>
                         <a:prstGeom prst="rect">
                           <a:avLst/>
@@ -180,7 +234,16 @@
                                 <w:szCs w:val="18"/>
                                 <w:lang w:val="en-GB"/>
                               </w:rPr>
-                              <w:t>Feature extraction and vectorisation</w:t>
+                              <w:t>Text is transformed into</w:t>
+                            </w:r>
+                            <w:r>
+                              <w:rPr>
+                                <w:rFonts w:ascii="Times New Roman" w:hAnsi="Times New Roman" w:cs="Times New Roman"/>
+                                <w:sz w:val="18"/>
+                                <w:szCs w:val="18"/>
+                                <w:lang w:val="en-GB"/>
+                              </w:rPr>
+                              <w:t xml:space="preserve"> vectors</w:t>
                             </w:r>
                           </w:p>
                         </w:txbxContent>
@@ -205,7 +268,7 @@
           </mc:Choice>
           <mc:Fallback>
             <w:pict>
-              <v:shape w14:anchorId="17C51CF3" id="Text Box 25" o:spid="_x0000_s1027" type="#_x0000_t202" style="position:absolute;margin-left:83.55pt;margin-top:-44.05pt;width:81.25pt;height:31.25pt;z-index:251678720;visibility:visible;mso-wrap-style:square;mso-width-percent:0;mso-height-percent:0;mso-wrap-distance-left:9pt;mso-wrap-distance-top:0;mso-wrap-distance-right:9pt;mso-wrap-distance-bottom:0;mso-position-horizontal:absolute;mso-position-horizontal-relative:margin;mso-position-vertical:absolute;mso-position-vertical-relative:text;mso-width-percent:0;mso-height-percent:0;mso-width-relative:margin;mso-height-relative:margin;v-text-anchor:top" o:gfxdata="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" filled="f" stroked="f" strokeweight=".5pt">
+              <v:shape w14:anchorId="17C51CF3" id="Text Box 25" o:spid="_x0000_s1027" type="#_x0000_t202" style="position:absolute;margin-left:111pt;margin-top:40.2pt;width:93.9pt;height:31.25pt;z-index:251678720;visibility:visible;mso-wrap-style:square;mso-width-percent:0;mso-height-percent:0;mso-wrap-distance-left:9pt;mso-wrap-distance-top:0;mso-wrap-distance-right:9pt;mso-wrap-distance-bottom:0;mso-position-horizontal:absolute;mso-position-horizontal-relative:margin;mso-position-vertical:absolute;mso-position-vertical-relative:text;mso-width-percent:0;mso-height-percent:0;mso-width-relative:margin;mso-height-relative:margin;v-text-anchor:top" o:gfxdata="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" filled="f" stroked="f" strokeweight=".5pt">
                 <v:textbox>
                   <w:txbxContent>
                     <w:p>
@@ -226,7 +289,16 @@
                           <w:szCs w:val="18"/>
                           <w:lang w:val="en-GB"/>
                         </w:rPr>
-                        <w:t>Feature extraction and vectorisation</w:t>
+                        <w:t>Text is transformed into</w:t>
+                      </w:r>
+                      <w:r>
+                        <w:rPr>
+                          <w:rFonts w:ascii="Times New Roman" w:hAnsi="Times New Roman" w:cs="Times New Roman"/>
+                          <w:sz w:val="18"/>
+                          <w:szCs w:val="18"/>
+                          <w:lang w:val="en-GB"/>
+                        </w:rPr>
+                        <w:t xml:space="preserve"> vectors</w:t>
                       </w:r>
                     </w:p>
                   </w:txbxContent>
@@ -244,18 +316,18 @@
         <mc:AlternateContent>
           <mc:Choice Requires="wps">
             <w:drawing>
-              <wp:anchor distT="0" distB="0" distL="114300" distR="114300" simplePos="0" relativeHeight="251680768" behindDoc="0" locked="0" layoutInCell="1" allowOverlap="1" wp14:anchorId="054A8B78" wp14:editId="6B04865A">
+              <wp:anchor distT="0" distB="0" distL="114300" distR="114300" simplePos="0" relativeHeight="251684864" behindDoc="0" locked="0" layoutInCell="1" allowOverlap="1" wp14:anchorId="3F2E9685" wp14:editId="150B295E">
                 <wp:simplePos x="0" y="0"/>
                 <wp:positionH relativeFrom="margin">
-                  <wp:posOffset>2306320</wp:posOffset>
+                  <wp:posOffset>-41910</wp:posOffset>
                 </wp:positionH>
                 <wp:positionV relativeFrom="paragraph">
-                  <wp:posOffset>-447675</wp:posOffset>
+                  <wp:posOffset>533400</wp:posOffset>
                 </wp:positionV>
-                <wp:extent cx="1031875" cy="254000"/>
-                <wp:effectExtent l="0" t="0" r="0" b="0"/>
+                <wp:extent cx="1249680" cy="354330"/>
+                <wp:effectExtent l="0" t="0" r="0" b="7620"/>
                 <wp:wrapNone/>
-                <wp:docPr id="26" name="Text Box 26"/>
+                <wp:docPr id="28" name="Text Box 28"/>
                 <wp:cNvGraphicFramePr/>
                 <a:graphic xmlns:a="http://schemas.openxmlformats.org/drawingml/2006/main">
                   <a:graphicData uri="http://schemas.microsoft.com/office/word/2010/wordprocessingShape">
@@ -264,7 +336,7 @@
                       <wps:spPr>
                         <a:xfrm>
                           <a:off x="0" y="0"/>
-                          <a:ext cx="1031875" cy="254000"/>
+                          <a:ext cx="1249680" cy="354330"/>
                         </a:xfrm>
                         <a:prstGeom prst="rect">
                           <a:avLst/>
@@ -278,6 +350,7 @@
                         <w:txbxContent>
                           <w:p>
                             <w:pPr>
+                              <w:spacing w:line="240" w:lineRule="auto"/>
                               <w:jc w:val="center"/>
                               <w:rPr>
                                 <w:rFonts w:ascii="Times New Roman" w:hAnsi="Times New Roman" w:cs="Times New Roman"/>
@@ -293,7 +366,52 @@
                                 <w:szCs w:val="18"/>
                                 <w:lang w:val="en-GB"/>
                               </w:rPr>
-                              <w:t>Classification</w:t>
+                              <w:t>Data</w:t>
+                            </w:r>
+                            <w:r>
+                              <w:rPr>
+                                <w:rFonts w:ascii="Times New Roman" w:hAnsi="Times New Roman" w:cs="Times New Roman"/>
+                                <w:sz w:val="18"/>
+                                <w:szCs w:val="18"/>
+                                <w:lang w:val="en-GB"/>
+                              </w:rPr>
+                              <w:t>set</w:t>
+                            </w:r>
+                            <w:r>
+                              <w:rPr>
+                                <w:rFonts w:ascii="Times New Roman" w:hAnsi="Times New Roman" w:cs="Times New Roman"/>
+                                <w:sz w:val="18"/>
+                                <w:szCs w:val="18"/>
+                                <w:lang w:val="en-GB"/>
+                              </w:rPr>
+                              <w:t xml:space="preserve"> </w:t>
+                            </w:r>
+                            <w:r>
+                              <w:rPr>
+                                <w:rFonts w:ascii="Times New Roman" w:hAnsi="Times New Roman" w:cs="Times New Roman"/>
+                                <w:sz w:val="18"/>
+                                <w:szCs w:val="18"/>
+                                <w:lang w:val="en-GB"/>
+                              </w:rPr>
+                              <w:t>is collated</w:t>
+                            </w:r>
+                            <w:r>
+                              <w:rPr>
+                                <w:rFonts w:ascii="Times New Roman" w:hAnsi="Times New Roman" w:cs="Times New Roman"/>
+                                <w:sz w:val="18"/>
+                                <w:szCs w:val="18"/>
+                                <w:lang w:val="en-GB"/>
+                              </w:rPr>
+                              <w:t xml:space="preserve"> and </w:t>
+                            </w:r>
+                            <w:r>
+                              <w:rPr>
+                                <w:rFonts w:ascii="Times New Roman" w:hAnsi="Times New Roman" w:cs="Times New Roman"/>
+                                <w:sz w:val="18"/>
+                                <w:szCs w:val="18"/>
+                                <w:lang w:val="en-GB"/>
+                              </w:rPr>
+                              <w:t>pre-processed</w:t>
                             </w:r>
                           </w:p>
                         </w:txbxContent>
@@ -318,11 +436,12 @@
           </mc:Choice>
           <mc:Fallback>
             <w:pict>
-              <v:shape w14:anchorId="054A8B78" id="Text Box 26" o:spid="_x0000_s1028" type="#_x0000_t202" style="position:absolute;margin-left:181.6pt;margin-top:-35.25pt;width:81.25pt;height:20pt;z-index:251680768;visibility:visible;mso-wrap-style:square;mso-width-percent:0;mso-height-percent:0;mso-wrap-distance-left:9pt;mso-wrap-distance-top:0;mso-wrap-distance-right:9pt;mso-wrap-distance-bottom:0;mso-position-horizontal:absolute;mso-position-horizontal-relative:margin;mso-position-vertical:absolute;mso-position-vertical-relative:text;mso-width-percent:0;mso-height-percent:0;mso-width-relative:margin;mso-height-relative:margin;v-text-anchor:top" o:gfxdata="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" filled="f" stroked="f" strokeweight=".5pt">
+              <v:shape w14:anchorId="3F2E9685" id="Text Box 28" o:spid="_x0000_s1028" type="#_x0000_t202" style="position:absolute;margin-left:-3.3pt;margin-top:42pt;width:98.4pt;height:27.9pt;z-index:251684864;visibility:visible;mso-wrap-style:square;mso-width-percent:0;mso-height-percent:0;mso-wrap-distance-left:9pt;mso-wrap-distance-top:0;mso-wrap-distance-right:9pt;mso-wrap-distance-bottom:0;mso-position-horizontal:absolute;mso-position-horizontal-relative:margin;mso-position-vertical:absolute;mso-position-vertical-relative:text;mso-width-percent:0;mso-height-percent:0;mso-width-relative:margin;mso-height-relative:margin;v-text-anchor:top" o:gfxdata="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" filled="f" stroked="f" strokeweight=".5pt">
                 <v:textbox>
                   <w:txbxContent>
                     <w:p>
                       <w:pPr>
+                        <w:spacing w:line="240" w:lineRule="auto"/>
                         <w:jc w:val="center"/>
                         <w:rPr>
                           <w:rFonts w:ascii="Times New Roman" w:hAnsi="Times New Roman" w:cs="Times New Roman"/>
@@ -338,7 +457,52 @@
                           <w:szCs w:val="18"/>
                           <w:lang w:val="en-GB"/>
                         </w:rPr>
-                        <w:t>Classification</w:t>
+                        <w:t>Data</w:t>
+                      </w:r>
+                      <w:r>
+                        <w:rPr>
+                          <w:rFonts w:ascii="Times New Roman" w:hAnsi="Times New Roman" w:cs="Times New Roman"/>
+                          <w:sz w:val="18"/>
+                          <w:szCs w:val="18"/>
+                          <w:lang w:val="en-GB"/>
+                        </w:rPr>
+                        <w:t>set</w:t>
+                      </w:r>
+                      <w:r>
+                        <w:rPr>
+                          <w:rFonts w:ascii="Times New Roman" w:hAnsi="Times New Roman" w:cs="Times New Roman"/>
+                          <w:sz w:val="18"/>
+                          <w:szCs w:val="18"/>
+                          <w:lang w:val="en-GB"/>
+                        </w:rPr>
+                        <w:t xml:space="preserve"> </w:t>
+                      </w:r>
+                      <w:r>
+                        <w:rPr>
+                          <w:rFonts w:ascii="Times New Roman" w:hAnsi="Times New Roman" w:cs="Times New Roman"/>
+                          <w:sz w:val="18"/>
+                          <w:szCs w:val="18"/>
+                          <w:lang w:val="en-GB"/>
+                        </w:rPr>
+                        <w:t>is collated</w:t>
+                      </w:r>
+                      <w:r>
+                        <w:rPr>
+                          <w:rFonts w:ascii="Times New Roman" w:hAnsi="Times New Roman" w:cs="Times New Roman"/>
+                          <w:sz w:val="18"/>
+                          <w:szCs w:val="18"/>
+                          <w:lang w:val="en-GB"/>
+                        </w:rPr>
+                        <w:t xml:space="preserve"> and </w:t>
+                      </w:r>
+                      <w:r>
+                        <w:rPr>
+                          <w:rFonts w:ascii="Times New Roman" w:hAnsi="Times New Roman" w:cs="Times New Roman"/>
+                          <w:sz w:val="18"/>
+                          <w:szCs w:val="18"/>
+                          <w:lang w:val="en-GB"/>
+                        </w:rPr>
+                        <w:t>pre-processed</w:t>
                       </w:r>
                     </w:p>
                   </w:txbxContent>
@@ -356,18 +520,18 @@
         <mc:AlternateContent>
           <mc:Choice Requires="wps">
             <w:drawing>
-              <wp:anchor distT="0" distB="0" distL="114300" distR="114300" simplePos="0" relativeHeight="251682816" behindDoc="0" locked="0" layoutInCell="1" allowOverlap="1" wp14:anchorId="0AC468E6" wp14:editId="27A30A28">
+              <wp:anchor distT="0" distB="0" distL="114300" distR="114300" simplePos="0" relativeHeight="251686912" behindDoc="0" locked="0" layoutInCell="1" allowOverlap="1" wp14:anchorId="419912C7" wp14:editId="1426DDE9">
                 <wp:simplePos x="0" y="0"/>
                 <wp:positionH relativeFrom="margin">
-                  <wp:posOffset>3463290</wp:posOffset>
+                  <wp:posOffset>2870200</wp:posOffset>
                 </wp:positionH>
                 <wp:positionV relativeFrom="paragraph">
-                  <wp:posOffset>-444500</wp:posOffset>
+                  <wp:posOffset>-465455</wp:posOffset>
                 </wp:positionV>
-                <wp:extent cx="1031875" cy="254000"/>
-                <wp:effectExtent l="0" t="0" r="0" b="0"/>
+                <wp:extent cx="1247140" cy="244475"/>
+                <wp:effectExtent l="0" t="0" r="0" b="3175"/>
                 <wp:wrapNone/>
-                <wp:docPr id="27" name="Text Box 27"/>
+                <wp:docPr id="29" name="Text Box 29"/>
                 <wp:cNvGraphicFramePr/>
                 <a:graphic xmlns:a="http://schemas.openxmlformats.org/drawingml/2006/main">
                   <a:graphicData uri="http://schemas.microsoft.com/office/word/2010/wordprocessingShape">
@@ -376,7 +540,7 @@
                       <wps:spPr>
                         <a:xfrm>
                           <a:off x="0" y="0"/>
-                          <a:ext cx="1031875" cy="254000"/>
+                          <a:ext cx="1247140" cy="244475"/>
                         </a:xfrm>
                         <a:prstGeom prst="rect">
                           <a:avLst/>
@@ -390,22 +554,23 @@
                         <w:txbxContent>
                           <w:p>
                             <w:pPr>
+                              <w:spacing w:line="240" w:lineRule="auto"/>
                               <w:jc w:val="center"/>
                               <w:rPr>
                                 <w:rFonts w:ascii="Times New Roman" w:hAnsi="Times New Roman" w:cs="Times New Roman"/>
-                                <w:sz w:val="18"/>
-                                <w:szCs w:val="18"/>
+                                <w:b/>
+                                <w:bCs/>
                                 <w:lang w:val="en-GB"/>
                               </w:rPr>
                             </w:pPr>
                             <w:r>
                               <w:rPr>
                                 <w:rFonts w:ascii="Times New Roman" w:hAnsi="Times New Roman" w:cs="Times New Roman"/>
-                                <w:sz w:val="18"/>
-                                <w:szCs w:val="18"/>
+                                <w:b/>
+                                <w:bCs/>
                                 <w:lang w:val="en-GB"/>
                               </w:rPr>
-                              <w:t>Model evaluation</w:t>
+                              <w:t>Classifier</w:t>
                             </w:r>
                           </w:p>
                         </w:txbxContent>
@@ -430,27 +595,250 @@
           </mc:Choice>
           <mc:Fallback>
             <w:pict>
-              <v:shape w14:anchorId="0AC468E6" id="Text Box 27" o:spid="_x0000_s1029" type="#_x0000_t202" style="position:absolute;margin-left:272.7pt;margin-top:-35pt;width:81.25pt;height:20pt;z-index:251682816;visibility:visible;mso-wrap-style:square;mso-width-percent:0;mso-height-percent:0;mso-wrap-distance-left:9pt;mso-wrap-distance-top:0;mso-wrap-distance-right:9pt;mso-wrap-distance-bottom:0;mso-position-horizontal:absolute;mso-position-horizontal-relative:margin;mso-position-vertical:absolute;mso-position-vertical-relative:text;mso-width-percent:0;mso-height-percent:0;mso-width-relative:margin;mso-height-relative:margin;v-text-anchor:top" o:gfxdata="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" filled="f" stroked="f" strokeweight=".5pt">
+              <v:shape w14:anchorId="419912C7" id="Text Box 29" o:spid="_x0000_s1029" type="#_x0000_t202" style="position:absolute;margin-left:226pt;margin-top:-36.65pt;width:98.2pt;height:19.25pt;z-index:251686912;visibility:visible;mso-wrap-style:square;mso-width-percent:0;mso-height-percent:0;mso-wrap-distance-left:9pt;mso-wrap-distance-top:0;mso-wrap-distance-right:9pt;mso-wrap-distance-bottom:0;mso-position-horizontal:absolute;mso-position-horizontal-relative:margin;mso-position-vertical:absolute;mso-position-vertical-relative:text;mso-width-percent:0;mso-height-percent:0;mso-width-relative:margin;mso-height-relative:margin;v-text-anchor:top" o:gfxdata="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" filled="f" stroked="f" strokeweight=".5pt">
                 <v:textbox>
                   <w:txbxContent>
                     <w:p>
                       <w:pPr>
+                        <w:spacing w:line="240" w:lineRule="auto"/>
                         <w:jc w:val="center"/>
                         <w:rPr>
                           <w:rFonts w:ascii="Times New Roman" w:hAnsi="Times New Roman" w:cs="Times New Roman"/>
-                          <w:sz w:val="18"/>
-                          <w:szCs w:val="18"/>
+                          <w:b/>
+                          <w:bCs/>
                           <w:lang w:val="en-GB"/>
                         </w:rPr>
                       </w:pPr>
                       <w:r>
                         <w:rPr>
                           <w:rFonts w:ascii="Times New Roman" w:hAnsi="Times New Roman" w:cs="Times New Roman"/>
-                          <w:sz w:val="18"/>
-                          <w:szCs w:val="18"/>
+                          <w:b/>
+                          <w:bCs/>
                           <w:lang w:val="en-GB"/>
                         </w:rPr>
-                        <w:t>Model evaluation</w:t>
+                        <w:t>Classifier</w:t>
+                      </w:r>
+                    </w:p>
+                  </w:txbxContent>
+                </v:textbox>
+                <w10:wrap anchorx="margin"/>
+              </v:shape>
+            </w:pict>
+          </mc:Fallback>
+        </mc:AlternateContent>
+      </w:r>
+      <w:r>
+        <mc:AlternateContent>
+          <mc:Choice Requires="wps">
+            <w:drawing>
+              <wp:anchor distT="0" distB="0" distL="114300" distR="114300" simplePos="0" relativeHeight="251693056" behindDoc="0" locked="0" layoutInCell="1" allowOverlap="1" wp14:anchorId="5AEB384F" wp14:editId="50A9A2A0">
+                <wp:simplePos x="0" y="0"/>
+                <wp:positionH relativeFrom="margin">
+                  <wp:posOffset>-157056</wp:posOffset>
+                </wp:positionH>
+                <wp:positionV relativeFrom="paragraph">
+                  <wp:posOffset>-470323</wp:posOffset>
+                </wp:positionV>
+                <wp:extent cx="1429174" cy="269875"/>
+                <wp:effectExtent l="0" t="0" r="0" b="0"/>
+                <wp:wrapNone/>
+                <wp:docPr id="32" name="Text Box 32"/>
+                <wp:cNvGraphicFramePr/>
+                <a:graphic xmlns:a="http://schemas.openxmlformats.org/drawingml/2006/main">
+                  <a:graphicData uri="http://schemas.microsoft.com/office/word/2010/wordprocessingShape">
+                    <wps:wsp>
+                      <wps:cNvSpPr txBox="1"/>
+                      <wps:spPr>
+                        <a:xfrm>
+                          <a:off x="0" y="0"/>
+                          <a:ext cx="1429174" cy="269875"/>
+                        </a:xfrm>
+                        <a:prstGeom prst="rect">
+                          <a:avLst/>
+                        </a:prstGeom>
+                        <a:noFill/>
+                        <a:ln w="6350">
+                          <a:noFill/>
+                        </a:ln>
+                      </wps:spPr>
+                      <wps:txbx>
+                        <w:txbxContent>
+                          <w:p>
+                            <w:pPr>
+                              <w:spacing w:line="240" w:lineRule="auto"/>
+                              <w:jc w:val="center"/>
+                              <w:rPr>
+                                <w:rFonts w:ascii="Times New Roman" w:hAnsi="Times New Roman" w:cs="Times New Roman"/>
+                                <w:b/>
+                                <w:bCs/>
+                                <w:lang w:val="en-GB"/>
+                              </w:rPr>
+                            </w:pPr>
+                            <w:r>
+                              <w:rPr>
+                                <w:rFonts w:ascii="Times New Roman" w:hAnsi="Times New Roman" w:cs="Times New Roman"/>
+                                <w:b/>
+                                <w:bCs/>
+                                <w:lang w:val="en-GB"/>
+                              </w:rPr>
+                              <w:t>Data pre-processing</w:t>
+                            </w:r>
+                          </w:p>
+                        </w:txbxContent>
+                      </wps:txbx>
+                      <wps:bodyPr rot="0" spcFirstLastPara="0" vertOverflow="overflow" horzOverflow="overflow" vert="horz" wrap="square" lIns="91440" tIns="45720" rIns="91440" bIns="45720" numCol="1" spcCol="0" rtlCol="0" fromWordArt="0" anchor="t" anchorCtr="0" forceAA="0" compatLnSpc="1">
+                        <a:prstTxWarp prst="textNoShape">
+                          <a:avLst/>
+                        </a:prstTxWarp>
+                        <a:noAutofit/>
+                      </wps:bodyPr>
+                    </wps:wsp>
+                  </a:graphicData>
+                </a:graphic>
+                <wp14:sizeRelH relativeFrom="margin">
+                  <wp14:pctWidth>0</wp14:pctWidth>
+                </wp14:sizeRelH>
+                <wp14:sizeRelV relativeFrom="margin">
+                  <wp14:pctHeight>0</wp14:pctHeight>
+                </wp14:sizeRelV>
+              </wp:anchor>
+            </w:drawing>
+          </mc:Choice>
+          <mc:Fallback>
+            <w:pict>
+              <v:shape w14:anchorId="5AEB384F" id="Text Box 32" o:spid="_x0000_s1030" type="#_x0000_t202" style="position:absolute;margin-left:-12.35pt;margin-top:-37.05pt;width:112.55pt;height:21.25pt;z-index:251693056;visibility:visible;mso-wrap-style:square;mso-width-percent:0;mso-height-percent:0;mso-wrap-distance-left:9pt;mso-wrap-distance-top:0;mso-wrap-distance-right:9pt;mso-wrap-distance-bottom:0;mso-position-horizontal:absolute;mso-position-horizontal-relative:margin;mso-position-vertical:absolute;mso-position-vertical-relative:text;mso-width-percent:0;mso-height-percent:0;mso-width-relative:margin;mso-height-relative:margin;v-text-anchor:top" o:gfxdata="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" filled="f" stroked="f" strokeweight=".5pt">
+                <v:textbox>
+                  <w:txbxContent>
+                    <w:p>
+                      <w:pPr>
+                        <w:spacing w:line="240" w:lineRule="auto"/>
+                        <w:jc w:val="center"/>
+                        <w:rPr>
+                          <w:rFonts w:ascii="Times New Roman" w:hAnsi="Times New Roman" w:cs="Times New Roman"/>
+                          <w:b/>
+                          <w:bCs/>
+                          <w:lang w:val="en-GB"/>
+                        </w:rPr>
+                      </w:pPr>
+                      <w:r>
+                        <w:rPr>
+                          <w:rFonts w:ascii="Times New Roman" w:hAnsi="Times New Roman" w:cs="Times New Roman"/>
+                          <w:b/>
+                          <w:bCs/>
+                          <w:lang w:val="en-GB"/>
+                        </w:rPr>
+                        <w:t>Data pre-processing</w:t>
+                      </w:r>
+                    </w:p>
+                  </w:txbxContent>
+                </v:textbox>
+                <w10:wrap anchorx="margin"/>
+              </v:shape>
+            </w:pict>
+          </mc:Fallback>
+        </mc:AlternateContent>
+      </w:r>
+      <w:r>
+        <mc:AlternateContent>
+          <mc:Choice Requires="wps">
+            <w:drawing>
+              <wp:anchor distT="0" distB="0" distL="114300" distR="114300" simplePos="0" relativeHeight="251694080" behindDoc="0" locked="0" layoutInCell="1" allowOverlap="1" wp14:anchorId="74C6D3AF" wp14:editId="30FE5B1D">
+                <wp:simplePos x="0" y="0"/>
+                <wp:positionH relativeFrom="margin">
+                  <wp:posOffset>1349163</wp:posOffset>
+                </wp:positionH>
+                <wp:positionV relativeFrom="paragraph">
+                  <wp:posOffset>-465455</wp:posOffset>
+                </wp:positionV>
+                <wp:extent cx="1327150" cy="244475"/>
+                <wp:effectExtent l="0" t="0" r="0" b="3175"/>
+                <wp:wrapNone/>
+                <wp:docPr id="33" name="Text Box 33"/>
+                <wp:cNvGraphicFramePr/>
+                <a:graphic xmlns:a="http://schemas.openxmlformats.org/drawingml/2006/main">
+                  <a:graphicData uri="http://schemas.microsoft.com/office/word/2010/wordprocessingShape">
+                    <wps:wsp>
+                      <wps:cNvSpPr txBox="1"/>
+                      <wps:spPr>
+                        <a:xfrm>
+                          <a:off x="0" y="0"/>
+                          <a:ext cx="1327150" cy="244475"/>
+                        </a:xfrm>
+                        <a:prstGeom prst="rect">
+                          <a:avLst/>
+                        </a:prstGeom>
+                        <a:noFill/>
+                        <a:ln w="6350">
+                          <a:noFill/>
+                        </a:ln>
+                      </wps:spPr>
+                      <wps:txbx>
+                        <w:txbxContent>
+                          <w:p>
+                            <w:pPr>
+                              <w:spacing w:line="240" w:lineRule="auto"/>
+                              <w:jc w:val="center"/>
+                              <w:rPr>
+                                <w:rFonts w:ascii="Times New Roman" w:hAnsi="Times New Roman" w:cs="Times New Roman"/>
+                                <w:b/>
+                                <w:bCs/>
+                                <w:lang w:val="en-GB"/>
+                              </w:rPr>
+                            </w:pPr>
+                            <w:r>
+                              <w:rPr>
+                                <w:rFonts w:ascii="Times New Roman" w:hAnsi="Times New Roman" w:cs="Times New Roman"/>
+                                <w:b/>
+                                <w:bCs/>
+                                <w:lang w:val="en-GB"/>
+                              </w:rPr>
+                              <w:t>Feature Extraction</w:t>
+                            </w:r>
+                          </w:p>
+                        </w:txbxContent>
+                      </wps:txbx>
+                      <wps:bodyPr rot="0" spcFirstLastPara="0" vertOverflow="overflow" horzOverflow="overflow" vert="horz" wrap="square" lIns="91440" tIns="45720" rIns="91440" bIns="45720" numCol="1" spcCol="0" rtlCol="0" fromWordArt="0" anchor="t" anchorCtr="0" forceAA="0" compatLnSpc="1">
+                        <a:prstTxWarp prst="textNoShape">
+                          <a:avLst/>
+                        </a:prstTxWarp>
+                        <a:noAutofit/>
+                      </wps:bodyPr>
+                    </wps:wsp>
+                  </a:graphicData>
+                </a:graphic>
+                <wp14:sizeRelH relativeFrom="margin">
+                  <wp14:pctWidth>0</wp14:pctWidth>
+                </wp14:sizeRelH>
+                <wp14:sizeRelV relativeFrom="margin">
+                  <wp14:pctHeight>0</wp14:pctHeight>
+                </wp14:sizeRelV>
+              </wp:anchor>
+            </w:drawing>
+          </mc:Choice>
+          <mc:Fallback>
+            <w:pict>
+              <v:shape w14:anchorId="74C6D3AF" id="Text Box 33" o:spid="_x0000_s1031" type="#_x0000_t202" style="position:absolute;margin-left:106.25pt;margin-top:-36.65pt;width:104.5pt;height:19.25pt;z-index:251694080;visibility:visible;mso-wrap-style:square;mso-width-percent:0;mso-height-percent:0;mso-wrap-distance-left:9pt;mso-wrap-distance-top:0;mso-wrap-distance-right:9pt;mso-wrap-distance-bottom:0;mso-position-horizontal:absolute;mso-position-horizontal-relative:margin;mso-position-vertical:absolute;mso-position-vertical-relative:text;mso-width-percent:0;mso-height-percent:0;mso-width-relative:margin;mso-height-relative:margin;v-text-anchor:top" o:gfxdata="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" filled="f" stroked="f" strokeweight=".5pt">
+                <v:textbox>
+                  <w:txbxContent>
+                    <w:p>
+                      <w:pPr>
+                        <w:spacing w:line="240" w:lineRule="auto"/>
+                        <w:jc w:val="center"/>
+                        <w:rPr>
+                          <w:rFonts w:ascii="Times New Roman" w:hAnsi="Times New Roman" w:cs="Times New Roman"/>
+                          <w:b/>
+                          <w:bCs/>
+                          <w:lang w:val="en-GB"/>
+                        </w:rPr>
+                      </w:pPr>
+                      <w:r>
+                        <w:rPr>
+                          <w:rFonts w:ascii="Times New Roman" w:hAnsi="Times New Roman" w:cs="Times New Roman"/>
+                          <w:b/>
+                          <w:bCs/>
+                          <w:lang w:val="en-GB"/>
+                        </w:rPr>
+                        <w:t>Feature Extraction</w:t>
                       </w:r>
                     </w:p>
                   </w:txbxContent>
@@ -468,57 +856,80 @@
         <mc:AlternateContent>
           <mc:Choice Requires="wps">
             <w:drawing>
-              <wp:anchor distT="0" distB="0" distL="114300" distR="114300" simplePos="0" relativeHeight="251677696" behindDoc="0" locked="0" layoutInCell="1" allowOverlap="1" wp14:anchorId="423CBF03" wp14:editId="1692307A">
+              <wp:anchor distT="0" distB="0" distL="114300" distR="114300" simplePos="0" relativeHeight="251680768" behindDoc="0" locked="0" layoutInCell="1" allowOverlap="1" wp14:anchorId="054A8B78" wp14:editId="7ED822F1">
                 <wp:simplePos x="0" y="0"/>
-                <wp:positionH relativeFrom="column">
-                  <wp:posOffset>3228975</wp:posOffset>
+                <wp:positionH relativeFrom="margin">
+                  <wp:posOffset>2797175</wp:posOffset>
                 </wp:positionH>
                 <wp:positionV relativeFrom="paragraph">
-                  <wp:posOffset>76200</wp:posOffset>
+                  <wp:posOffset>536152</wp:posOffset>
                 </wp:positionV>
-                <wp:extent cx="268605" cy="138430"/>
-                <wp:effectExtent l="0" t="19050" r="36195" b="33020"/>
+                <wp:extent cx="1451610" cy="497205"/>
+                <wp:effectExtent l="0" t="0" r="0" b="0"/>
                 <wp:wrapNone/>
-                <wp:docPr id="24" name="Arrow: Right 24"/>
+                <wp:docPr id="26" name="Text Box 26"/>
                 <wp:cNvGraphicFramePr/>
                 <a:graphic xmlns:a="http://schemas.openxmlformats.org/drawingml/2006/main">
                   <a:graphicData uri="http://schemas.microsoft.com/office/word/2010/wordprocessingShape">
                     <wps:wsp>
-                      <wps:cNvSpPr/>
+                      <wps:cNvSpPr txBox="1"/>
                       <wps:spPr>
                         <a:xfrm>
                           <a:off x="0" y="0"/>
-                          <a:ext cx="268605" cy="138430"/>
+                          <a:ext cx="1451610" cy="497205"/>
                         </a:xfrm>
-                        <a:prstGeom prst="rightArrow">
+                        <a:prstGeom prst="rect">
                           <a:avLst/>
                         </a:prstGeom>
-                        <a:solidFill>
-                          <a:schemeClr val="tx1"/>
-                        </a:solidFill>
-                        <a:ln>
-                          <a:solidFill>
-                            <a:schemeClr val="tx1"/>
-                          </a:solidFill>
+                        <a:noFill/>
+                        <a:ln w="6350">
+                          <a:noFill/>
                         </a:ln>
                       </wps:spPr>
-                      <wps:style>
-                        <a:lnRef idx="2">
-                          <a:schemeClr val="accent1">
-                            <a:shade val="50000"/>
-                          </a:schemeClr>
-                        </a:lnRef>
-                        <a:fillRef idx="1">
-                          <a:schemeClr val="accent1"/>
-                        </a:fillRef>
-                        <a:effectRef idx="0">
-                          <a:schemeClr val="accent1"/>
-                        </a:effectRef>
-                        <a:fontRef idx="minor">
-                          <a:schemeClr val="lt1"/>
-                        </a:fontRef>
-                      </wps:style>
-                      <wps:bodyPr rot="0" spcFirstLastPara="0" vertOverflow="overflow" horzOverflow="overflow" vert="horz" wrap="square" lIns="91440" tIns="45720" rIns="91440" bIns="45720" numCol="1" spcCol="0" rtlCol="0" fromWordArt="0" anchor="ctr" anchorCtr="0" forceAA="0" compatLnSpc="1">
+                      <wps:txbx>
+                        <w:txbxContent>
+                          <w:p>
+                            <w:pPr>
+                              <w:spacing w:line="240" w:lineRule="auto"/>
+                              <w:jc w:val="center"/>
+                              <w:rPr>
+                                <w:rFonts w:ascii="Times New Roman" w:hAnsi="Times New Roman" w:cs="Times New Roman"/>
+                                <w:sz w:val="18"/>
+                                <w:szCs w:val="18"/>
+                                <w:lang w:val="en-GB"/>
+                              </w:rPr>
+                            </w:pPr>
+                            <w:r>
+                              <w:rPr>
+                                <w:rFonts w:ascii="Times New Roman" w:hAnsi="Times New Roman" w:cs="Times New Roman"/>
+                                <w:sz w:val="18"/>
+                                <w:szCs w:val="18"/>
+                                <w:lang w:val="en-GB"/>
+                              </w:rPr>
+                              <w:t xml:space="preserve">Vectors from the training set are </w:t>
+                            </w:r>
+                            <w:r>
+                              <w:rPr>
+                                <w:rFonts w:ascii="Times New Roman" w:hAnsi="Times New Roman" w:cs="Times New Roman"/>
+                                <w:sz w:val="18"/>
+                                <w:szCs w:val="18"/>
+                                <w:lang w:val="en-GB"/>
+                              </w:rPr>
+                              <w:t>used to train</w:t>
+                            </w:r>
+                            <w:r>
+                              <w:rPr>
+                                <w:rFonts w:ascii="Times New Roman" w:hAnsi="Times New Roman" w:cs="Times New Roman"/>
+                                <w:sz w:val="18"/>
+                                <w:szCs w:val="18"/>
+                                <w:lang w:val="en-GB"/>
+                              </w:rPr>
+                              <w:t xml:space="preserve"> a classifier</w:t>
+                            </w:r>
+                          </w:p>
+                        </w:txbxContent>
+                      </wps:txbx>
+                      <wps:bodyPr rot="0" spcFirstLastPara="0" vertOverflow="overflow" horzOverflow="overflow" vert="horz" wrap="square" lIns="91440" tIns="45720" rIns="91440" bIns="45720" numCol="1" spcCol="0" rtlCol="0" fromWordArt="0" anchor="t" anchorCtr="0" forceAA="0" compatLnSpc="1">
                         <a:prstTxWarp prst="textNoShape">
                           <a:avLst/>
                         </a:prstTxWarp>
@@ -527,28 +938,177 @@
                     </wps:wsp>
                   </a:graphicData>
                 </a:graphic>
+                <wp14:sizeRelH relativeFrom="margin">
+                  <wp14:pctWidth>0</wp14:pctWidth>
+                </wp14:sizeRelH>
+                <wp14:sizeRelV relativeFrom="margin">
+                  <wp14:pctHeight>0</wp14:pctHeight>
+                </wp14:sizeRelV>
               </wp:anchor>
             </w:drawing>
           </mc:Choice>
           <mc:Fallback>
             <w:pict>
-              <v:shapetype w14:anchorId="12150AC1" id="_x0000_t13" coordsize="21600,21600" o:spt="13" adj="16200,5400" path="m@0,l@0@1,0@1,0@2@0@2@0,21600,21600,10800xe">
-                <v:stroke joinstyle="miter"/>
-                <v:formulas>
-                  <v:f eqn="val #0"/>
-                  <v:f eqn="val #1"/>
-                  <v:f eqn="sum height 0 #1"/>
-                  <v:f eqn="sum 10800 0 #1"/>
-                  <v:f eqn="sum width 0 #0"/>
-                  <v:f eqn="prod @4 @3 10800"/>
-                  <v:f eqn="sum width 0 @5"/>
-                </v:formulas>
-                <v:path o:connecttype="custom" o:connectlocs="@0,0;0,10800;@0,21600;21600,10800" o:connectangles="270,180,90,0" textboxrect="0,@1,@6,@2"/>
-                <v:handles>
-                  <v:h position="#0,#1" xrange="0,21600" yrange="0,10800"/>
-                </v:handles>
-              </v:shapetype>
-              <v:shape id="Arrow: Right 24" o:spid="_x0000_s1026" type="#_x0000_t13" style="position:absolute;margin-left:254.25pt;margin-top:6pt;width:21.15pt;height:10.9pt;z-index:251677696;visibility:visible;mso-wrap-style:square;mso-wrap-distance-left:9pt;mso-wrap-distance-top:0;mso-wrap-distance-right:9pt;mso-wrap-distance-bottom:0;mso-position-horizontal:absolute;mso-position-horizontal-relative:text;mso-position-vertical:absolute;mso-position-vertical-relative:text;v-text-anchor:middle" o:gfxdata="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" adj="16034" fillcolor="black [3213]" strokecolor="black [3213]" strokeweight="1pt"/>
+              <v:shape w14:anchorId="054A8B78" id="Text Box 26" o:spid="_x0000_s1032" type="#_x0000_t202" style="position:absolute;margin-left:220.25pt;margin-top:42.2pt;width:114.3pt;height:39.15pt;z-index:251680768;visibility:visible;mso-wrap-style:square;mso-width-percent:0;mso-height-percent:0;mso-wrap-distance-left:9pt;mso-wrap-distance-top:0;mso-wrap-distance-right:9pt;mso-wrap-distance-bottom:0;mso-position-horizontal:absolute;mso-position-horizontal-relative:margin;mso-position-vertical:absolute;mso-position-vertical-relative:text;mso-width-percent:0;mso-height-percent:0;mso-width-relative:margin;mso-height-relative:margin;v-text-anchor:top" o:gfxdata="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" filled="f" stroked="f" strokeweight=".5pt">
+                <v:textbox>
+                  <w:txbxContent>
+                    <w:p>
+                      <w:pPr>
+                        <w:spacing w:line="240" w:lineRule="auto"/>
+                        <w:jc w:val="center"/>
+                        <w:rPr>
+                          <w:rFonts w:ascii="Times New Roman" w:hAnsi="Times New Roman" w:cs="Times New Roman"/>
+                          <w:sz w:val="18"/>
+                          <w:szCs w:val="18"/>
+                          <w:lang w:val="en-GB"/>
+                        </w:rPr>
+                      </w:pPr>
+                      <w:r>
+                        <w:rPr>
+                          <w:rFonts w:ascii="Times New Roman" w:hAnsi="Times New Roman" w:cs="Times New Roman"/>
+                          <w:sz w:val="18"/>
+                          <w:szCs w:val="18"/>
+                          <w:lang w:val="en-GB"/>
+                        </w:rPr>
+                        <w:t xml:space="preserve">Vectors from the training set are </w:t>
+                      </w:r>
+                      <w:r>
+                        <w:rPr>
+                          <w:rFonts w:ascii="Times New Roman" w:hAnsi="Times New Roman" w:cs="Times New Roman"/>
+                          <w:sz w:val="18"/>
+                          <w:szCs w:val="18"/>
+                          <w:lang w:val="en-GB"/>
+                        </w:rPr>
+                        <w:t>used to train</w:t>
+                      </w:r>
+                      <w:r>
+                        <w:rPr>
+                          <w:rFonts w:ascii="Times New Roman" w:hAnsi="Times New Roman" w:cs="Times New Roman"/>
+                          <w:sz w:val="18"/>
+                          <w:szCs w:val="18"/>
+                          <w:lang w:val="en-GB"/>
+                        </w:rPr>
+                        <w:t xml:space="preserve"> a classifier</w:t>
+                      </w:r>
+                    </w:p>
+                  </w:txbxContent>
+                </v:textbox>
+                <w10:wrap anchorx="margin"/>
+              </v:shape>
+            </w:pict>
+          </mc:Fallback>
+        </mc:AlternateContent>
+      </w:r>
+      <w:r>
+        <w:rPr>
+          <w:noProof/>
+        </w:rPr>
+        <mc:AlternateContent>
+          <mc:Choice Requires="wps">
+            <w:drawing>
+              <wp:anchor distT="0" distB="0" distL="114300" distR="114300" simplePos="0" relativeHeight="251688960" behindDoc="0" locked="0" layoutInCell="1" allowOverlap="1" wp14:anchorId="78F4B10F" wp14:editId="1CA9AC27">
+                <wp:simplePos x="0" y="0"/>
+                <wp:positionH relativeFrom="margin">
+                  <wp:posOffset>4307138</wp:posOffset>
+                </wp:positionH>
+                <wp:positionV relativeFrom="paragraph">
+                  <wp:posOffset>-465288</wp:posOffset>
+                </wp:positionV>
+                <wp:extent cx="1327484" cy="244642"/>
+                <wp:effectExtent l="0" t="0" r="0" b="3175"/>
+                <wp:wrapNone/>
+                <wp:docPr id="30" name="Text Box 30"/>
+                <wp:cNvGraphicFramePr/>
+                <a:graphic xmlns:a="http://schemas.openxmlformats.org/drawingml/2006/main">
+                  <a:graphicData uri="http://schemas.microsoft.com/office/word/2010/wordprocessingShape">
+                    <wps:wsp>
+                      <wps:cNvSpPr txBox="1"/>
+                      <wps:spPr>
+                        <a:xfrm>
+                          <a:off x="0" y="0"/>
+                          <a:ext cx="1327484" cy="244642"/>
+                        </a:xfrm>
+                        <a:prstGeom prst="rect">
+                          <a:avLst/>
+                        </a:prstGeom>
+                        <a:noFill/>
+                        <a:ln w="6350">
+                          <a:noFill/>
+                        </a:ln>
+                      </wps:spPr>
+                      <wps:txbx>
+                        <w:txbxContent>
+                          <w:p>
+                            <w:pPr>
+                              <w:spacing w:line="240" w:lineRule="auto"/>
+                              <w:jc w:val="center"/>
+                              <w:rPr>
+                                <w:rFonts w:ascii="Times New Roman" w:hAnsi="Times New Roman" w:cs="Times New Roman"/>
+                                <w:b/>
+                                <w:bCs/>
+                                <w:lang w:val="en-GB"/>
+                              </w:rPr>
+                            </w:pPr>
+                            <w:r>
+                              <w:rPr>
+                                <w:rFonts w:ascii="Times New Roman" w:hAnsi="Times New Roman" w:cs="Times New Roman"/>
+                                <w:b/>
+                                <w:bCs/>
+                                <w:lang w:val="en-GB"/>
+                              </w:rPr>
+                              <w:t>Model Evaluation</w:t>
+                            </w:r>
+                          </w:p>
+                        </w:txbxContent>
+                      </wps:txbx>
+                      <wps:bodyPr rot="0" spcFirstLastPara="0" vertOverflow="overflow" horzOverflow="overflow" vert="horz" wrap="square" lIns="91440" tIns="45720" rIns="91440" bIns="45720" numCol="1" spcCol="0" rtlCol="0" fromWordArt="0" anchor="t" anchorCtr="0" forceAA="0" compatLnSpc="1">
+                        <a:prstTxWarp prst="textNoShape">
+                          <a:avLst/>
+                        </a:prstTxWarp>
+                        <a:noAutofit/>
+                      </wps:bodyPr>
+                    </wps:wsp>
+                  </a:graphicData>
+                </a:graphic>
+                <wp14:sizeRelH relativeFrom="margin">
+                  <wp14:pctWidth>0</wp14:pctWidth>
+                </wp14:sizeRelH>
+                <wp14:sizeRelV relativeFrom="margin">
+                  <wp14:pctHeight>0</wp14:pctHeight>
+                </wp14:sizeRelV>
+              </wp:anchor>
+            </w:drawing>
+          </mc:Choice>
+          <mc:Fallback>
+            <w:pict>
+              <v:shape w14:anchorId="78F4B10F" id="Text Box 30" o:spid="_x0000_s1033" type="#_x0000_t202" style="position:absolute;margin-left:339.15pt;margin-top:-36.65pt;width:104.55pt;height:19.25pt;z-index:251688960;visibility:visible;mso-wrap-style:square;mso-width-percent:0;mso-height-percent:0;mso-wrap-distance-left:9pt;mso-wrap-distance-top:0;mso-wrap-distance-right:9pt;mso-wrap-distance-bottom:0;mso-position-horizontal:absolute;mso-position-horizontal-relative:margin;mso-position-vertical:absolute;mso-position-vertical-relative:text;mso-width-percent:0;mso-height-percent:0;mso-width-relative:margin;mso-height-relative:margin;v-text-anchor:top" o:gfxdata="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" filled="f" stroked="f" strokeweight=".5pt">
+                <v:textbox>
+                  <w:txbxContent>
+                    <w:p>
+                      <w:pPr>
+                        <w:spacing w:line="240" w:lineRule="auto"/>
+                        <w:jc w:val="center"/>
+                        <w:rPr>
+                          <w:rFonts w:ascii="Times New Roman" w:hAnsi="Times New Roman" w:cs="Times New Roman"/>
+                          <w:b/>
+                          <w:bCs/>
+                          <w:lang w:val="en-GB"/>
+                        </w:rPr>
+                      </w:pPr>
+                      <w:r>
+                        <w:rPr>
+                          <w:rFonts w:ascii="Times New Roman" w:hAnsi="Times New Roman" w:cs="Times New Roman"/>
+                          <w:b/>
+                          <w:bCs/>
+                          <w:lang w:val="en-GB"/>
+                        </w:rPr>
+                        <w:t>Model Evaluation</w:t>
+                      </w:r>
+                    </w:p>
+                  </w:txbxContent>
+                </v:textbox>
+                <w10:wrap anchorx="margin"/>
+              </v:shape>
             </w:pict>
           </mc:Fallback>
         </mc:AlternateContent>
@@ -560,16 +1120,16 @@
         <mc:AlternateContent>
           <mc:Choice Requires="wpg">
             <w:drawing>
-              <wp:anchor distT="0" distB="0" distL="114300" distR="114300" simplePos="0" relativeHeight="251672576" behindDoc="0" locked="0" layoutInCell="1" allowOverlap="1" wp14:anchorId="04042E2C" wp14:editId="76A260FF">
+              <wp:anchor distT="0" distB="0" distL="114300" distR="114300" simplePos="0" relativeHeight="251672576" behindDoc="0" locked="0" layoutInCell="1" allowOverlap="1" wp14:anchorId="04042E2C" wp14:editId="6B6327AF">
                 <wp:simplePos x="0" y="0"/>
                 <wp:positionH relativeFrom="column">
-                  <wp:posOffset>3540162</wp:posOffset>
+                  <wp:posOffset>4419600</wp:posOffset>
                 </wp:positionH>
                 <wp:positionV relativeFrom="paragraph">
-                  <wp:posOffset>-220345</wp:posOffset>
+                  <wp:posOffset>-221343</wp:posOffset>
                 </wp:positionV>
-                <wp:extent cx="800100" cy="745490"/>
-                <wp:effectExtent l="0" t="0" r="19050" b="16510"/>
+                <wp:extent cx="1106805" cy="745490"/>
+                <wp:effectExtent l="0" t="0" r="17145" b="16510"/>
                 <wp:wrapNone/>
                 <wp:docPr id="20" name="Group 20"/>
                 <wp:cNvGraphicFramePr/>
@@ -580,7 +1140,7 @@
                       <wpg:grpSpPr>
                         <a:xfrm>
                           <a:off x="0" y="0"/>
-                          <a:ext cx="800100" cy="745490"/>
+                          <a:ext cx="1106805" cy="745490"/>
                           <a:chOff x="0" y="0"/>
                           <a:chExt cx="1049215" cy="949036"/>
                         </a:xfrm>
@@ -609,8 +1169,8 @@
                         </pic:blipFill>
                         <pic:spPr>
                           <a:xfrm>
-                            <a:off x="142875" y="114300"/>
-                            <a:ext cx="737870" cy="737870"/>
+                            <a:off x="216705" y="114300"/>
+                            <a:ext cx="601959" cy="737870"/>
                           </a:xfrm>
                           <a:prstGeom prst="rect">
                             <a:avLst/>
@@ -674,7 +1234,7 @@
           </mc:Choice>
           <mc:Fallback>
             <w:pict>
-              <v:group w14:anchorId="72C0891B" id="Group 20" o:spid="_x0000_s1026" style="position:absolute;margin-left:278.75pt;margin-top:-17.35pt;width:63pt;height:58.7pt;z-index:251672576;mso-width-relative:margin;mso-height-relative:margin" coordsize="10492,9490" o:gfxdata="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">
+              <v:group w14:anchorId="0B230C65" id="Group 20" o:spid="_x0000_s1026" style="position:absolute;margin-left:348pt;margin-top:-17.45pt;width:87.15pt;height:58.7pt;z-index:251672576;mso-width-relative:margin;mso-height-relative:margin" coordsize="10492,9490" o:gfxdata="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">
                 <v:shapetype id="_x0000_t75" coordsize="21600,21600" o:spt="75" o:preferrelative="t" path="m@4@5l@4@11@9@11@9@5xe" filled="f" stroked="f">
                   <v:stroke joinstyle="miter"/>
                   <v:formulas>
@@ -694,7 +1254,7 @@
                   <v:path o:extrusionok="f" gradientshapeok="t" o:connecttype="rect"/>
                   <o:lock v:ext="edit" aspectratio="t"/>
                 </v:shapetype>
-                <v:shape id="Graphic 4" o:spid="_x0000_s1027" type="#_x0000_t75" alt="Bar graph with upward trend" style="position:absolute;left:1428;top:1143;width:7379;height:7378;visibility:visible;mso-wrap-style:square" o:gfxdata="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">
+                <v:shape id="Graphic 4" o:spid="_x0000_s1027" type="#_x0000_t75" alt="Bar graph with upward trend" style="position:absolute;left:2167;top:1143;width:6019;height:7378;visibility:visible;mso-wrap-style:square" o:gfxdata="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">
                   <v:imagedata r:id="rId6" o:title="Bar graph with upward trend"/>
                 </v:shape>
                 <v:rect id="Rectangle 19" o:spid="_x0000_s1028" style="position:absolute;width:10492;height:9490;visibility:visible;mso-wrap-style:square;v-text-anchor:middle" o:gfxdata="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" filled="f" strokecolor="#747070 [1614]" strokeweight=".5pt"/>
@@ -710,16 +1270,16 @@
         <mc:AlternateContent>
           <mc:Choice Requires="wpg">
             <w:drawing>
-              <wp:anchor distT="0" distB="0" distL="114300" distR="114300" simplePos="0" relativeHeight="251668480" behindDoc="0" locked="0" layoutInCell="1" allowOverlap="1" wp14:anchorId="2B85BFEA" wp14:editId="207654DD">
+              <wp:anchor distT="0" distB="0" distL="114300" distR="114300" simplePos="0" relativeHeight="251668480" behindDoc="0" locked="0" layoutInCell="1" allowOverlap="1" wp14:anchorId="2B85BFEA" wp14:editId="55F6490D">
                 <wp:simplePos x="0" y="0"/>
                 <wp:positionH relativeFrom="column">
-                  <wp:posOffset>2371762</wp:posOffset>
+                  <wp:posOffset>2939143</wp:posOffset>
                 </wp:positionH>
                 <wp:positionV relativeFrom="paragraph">
-                  <wp:posOffset>-217805</wp:posOffset>
+                  <wp:posOffset>-217714</wp:posOffset>
                 </wp:positionV>
-                <wp:extent cx="800100" cy="745490"/>
-                <wp:effectExtent l="0" t="0" r="19050" b="16510"/>
+                <wp:extent cx="1106805" cy="745490"/>
+                <wp:effectExtent l="0" t="0" r="17145" b="16510"/>
                 <wp:wrapNone/>
                 <wp:docPr id="21" name="Group 21"/>
                 <wp:cNvGraphicFramePr/>
@@ -730,7 +1290,7 @@
                       <wpg:grpSpPr>
                         <a:xfrm>
                           <a:off x="0" y="0"/>
-                          <a:ext cx="800100" cy="745490"/>
+                          <a:ext cx="1106805" cy="745490"/>
                           <a:chOff x="0" y="0"/>
                           <a:chExt cx="1049215" cy="949036"/>
                         </a:xfrm>
@@ -759,8 +1319,8 @@
                         </pic:blipFill>
                         <pic:spPr>
                           <a:xfrm>
-                            <a:off x="90487" y="42862"/>
-                            <a:ext cx="866775" cy="866775"/>
+                            <a:off x="223584" y="42862"/>
+                            <a:ext cx="612279" cy="866775"/>
                           </a:xfrm>
                           <a:prstGeom prst="rect">
                             <a:avLst/>
@@ -824,8 +1384,8 @@
           </mc:Choice>
           <mc:Fallback>
             <w:pict>
-              <v:group w14:anchorId="09E9D40C" id="Group 21" o:spid="_x0000_s1026" style="position:absolute;margin-left:186.75pt;margin-top:-17.15pt;width:63pt;height:58.7pt;z-index:251668480;mso-width-relative:margin;mso-height-relative:margin" coordsize="10492,9490" o:gfxdata="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">
-                <v:shape id="Graphic 5" o:spid="_x0000_s1027" type="#_x0000_t75" alt="Brain" style="position:absolute;left:904;top:428;width:8668;height:8668;visibility:visible;mso-wrap-style:square" o:gfxdata="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">
+              <v:group w14:anchorId="67347B1F" id="Group 21" o:spid="_x0000_s1026" style="position:absolute;margin-left:231.45pt;margin-top:-17.15pt;width:87.15pt;height:58.7pt;z-index:251668480;mso-width-relative:margin;mso-height-relative:margin" coordsize="10492,9490" o:gfxdata="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">
+                <v:shape id="Graphic 5" o:spid="_x0000_s1027" type="#_x0000_t75" alt="Brain" style="position:absolute;left:2235;top:428;width:6123;height:8668;visibility:visible;mso-wrap-style:square" o:gfxdata="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">
                   <v:imagedata r:id="rId9" o:title="Brain"/>
                 </v:shape>
                 <v:rect id="Rectangle 16" o:spid="_x0000_s1028" style="position:absolute;width:10492;height:9490;visibility:visible;mso-wrap-style:square;v-text-anchor:middle" o:gfxdata="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" filled="f" strokecolor="#747070 [1614]" strokeweight=".5pt"/>
@@ -839,94 +1399,18 @@
           <w:noProof/>
         </w:rPr>
         <mc:AlternateContent>
-          <mc:Choice Requires="wps">
+          <mc:Choice Requires="wpg">
             <w:drawing>
-              <wp:anchor distT="0" distB="0" distL="114300" distR="114300" simplePos="0" relativeHeight="251675648" behindDoc="0" locked="0" layoutInCell="1" allowOverlap="1" wp14:anchorId="5EC60BD7" wp14:editId="49BAF620">
+              <wp:anchor distT="0" distB="0" distL="114300" distR="114300" simplePos="0" relativeHeight="251664384" behindDoc="0" locked="0" layoutInCell="1" allowOverlap="1" wp14:anchorId="00760656" wp14:editId="645D67E3">
                 <wp:simplePos x="0" y="0"/>
                 <wp:positionH relativeFrom="column">
-                  <wp:posOffset>2047203</wp:posOffset>
+                  <wp:posOffset>1465943</wp:posOffset>
                 </wp:positionH>
                 <wp:positionV relativeFrom="paragraph">
-                  <wp:posOffset>76200</wp:posOffset>
+                  <wp:posOffset>-217714</wp:posOffset>
                 </wp:positionV>
-                <wp:extent cx="268941" cy="138953"/>
-                <wp:effectExtent l="0" t="19050" r="36195" b="33020"/>
-                <wp:wrapNone/>
-                <wp:docPr id="23" name="Arrow: Right 23"/>
-                <wp:cNvGraphicFramePr/>
-                <a:graphic xmlns:a="http://schemas.openxmlformats.org/drawingml/2006/main">
-                  <a:graphicData uri="http://schemas.microsoft.com/office/word/2010/wordprocessingShape">
-                    <wps:wsp>
-                      <wps:cNvSpPr/>
-                      <wps:spPr>
-                        <a:xfrm>
-                          <a:off x="0" y="0"/>
-                          <a:ext cx="268941" cy="138953"/>
-                        </a:xfrm>
-                        <a:prstGeom prst="rightArrow">
-                          <a:avLst/>
-                        </a:prstGeom>
-                        <a:solidFill>
-                          <a:schemeClr val="tx1"/>
-                        </a:solidFill>
-                        <a:ln>
-                          <a:solidFill>
-                            <a:schemeClr val="tx1"/>
-                          </a:solidFill>
-                        </a:ln>
-                      </wps:spPr>
-                      <wps:style>
-                        <a:lnRef idx="2">
-                          <a:schemeClr val="accent1">
-                            <a:shade val="50000"/>
-                          </a:schemeClr>
-                        </a:lnRef>
-                        <a:fillRef idx="1">
-                          <a:schemeClr val="accent1"/>
-                        </a:fillRef>
-                        <a:effectRef idx="0">
-                          <a:schemeClr val="accent1"/>
-                        </a:effectRef>
-                        <a:fontRef idx="minor">
-                          <a:schemeClr val="lt1"/>
-                        </a:fontRef>
-                      </wps:style>
-                      <wps:bodyPr rot="0" spcFirstLastPara="0" vertOverflow="overflow" horzOverflow="overflow" vert="horz" wrap="square" lIns="91440" tIns="45720" rIns="91440" bIns="45720" numCol="1" spcCol="0" rtlCol="0" fromWordArt="0" anchor="ctr" anchorCtr="0" forceAA="0" compatLnSpc="1">
-                        <a:prstTxWarp prst="textNoShape">
-                          <a:avLst/>
-                        </a:prstTxWarp>
-                        <a:noAutofit/>
-                      </wps:bodyPr>
-                    </wps:wsp>
-                  </a:graphicData>
-                </a:graphic>
-              </wp:anchor>
-            </w:drawing>
-          </mc:Choice>
-          <mc:Fallback>
-            <w:pict>
-              <v:shape w14:anchorId="46A2E9D3" id="Arrow: Right 23" o:spid="_x0000_s1026" type="#_x0000_t13" style="position:absolute;margin-left:161.2pt;margin-top:6pt;width:21.2pt;height:10.95pt;z-index:251675648;visibility:visible;mso-wrap-style:square;mso-wrap-distance-left:9pt;mso-wrap-distance-top:0;mso-wrap-distance-right:9pt;mso-wrap-distance-bottom:0;mso-position-horizontal:absolute;mso-position-horizontal-relative:text;mso-position-vertical:absolute;mso-position-vertical-relative:text;v-text-anchor:middle" o:gfxdata="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" adj="16020" fillcolor="black [3213]" strokecolor="black [3213]" strokeweight="1pt"/>
-            </w:pict>
-          </mc:Fallback>
-        </mc:AlternateContent>
-      </w:r>
-      <w:r>
-        <w:rPr>
-          <w:noProof/>
-        </w:rPr>
-        <mc:AlternateContent>
-          <mc:Choice Requires="wpg">
-            <w:drawing>
-              <wp:anchor distT="0" distB="0" distL="114300" distR="114300" simplePos="0" relativeHeight="251664384" behindDoc="0" locked="0" layoutInCell="1" allowOverlap="1" wp14:anchorId="00760656" wp14:editId="5D498CFF">
-                <wp:simplePos x="0" y="0"/>
-                <wp:positionH relativeFrom="column">
-                  <wp:posOffset>1186778</wp:posOffset>
-                </wp:positionH>
-                <wp:positionV relativeFrom="paragraph">
-                  <wp:posOffset>-220980</wp:posOffset>
-                </wp:positionV>
-                <wp:extent cx="800100" cy="745671"/>
-                <wp:effectExtent l="0" t="0" r="19050" b="16510"/>
+                <wp:extent cx="1106805" cy="745490"/>
+                <wp:effectExtent l="0" t="0" r="17145" b="16510"/>
                 <wp:wrapNone/>
                 <wp:docPr id="13" name="Group 13"/>
                 <wp:cNvGraphicFramePr/>
@@ -937,7 +1421,7 @@
                       <wpg:grpSpPr>
                         <a:xfrm>
                           <a:off x="0" y="0"/>
-                          <a:ext cx="800100" cy="745671"/>
+                          <a:ext cx="1106805" cy="745490"/>
                           <a:chOff x="0" y="0"/>
                           <a:chExt cx="1049215" cy="949036"/>
                         </a:xfrm>
@@ -966,8 +1450,8 @@
                         </pic:blipFill>
                         <pic:spPr>
                           <a:xfrm>
-                            <a:off x="128587" y="71438"/>
-                            <a:ext cx="838200" cy="838200"/>
+                            <a:off x="251102" y="71438"/>
+                            <a:ext cx="650117" cy="838200"/>
                           </a:xfrm>
                           <a:prstGeom prst="rect">
                             <a:avLst/>
@@ -1031,8 +1515,8 @@
           </mc:Choice>
           <mc:Fallback>
             <w:pict>
-              <v:group w14:anchorId="7196D2A6" id="Group 13" o:spid="_x0000_s1026" style="position:absolute;margin-left:93.45pt;margin-top:-17.4pt;width:63pt;height:58.7pt;z-index:251664384;mso-width-relative:margin;mso-height-relative:margin" coordsize="10492,9490" o:gfxdata="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">
-                <v:shape id="Graphic 6" o:spid="_x0000_s1027" type="#_x0000_t75" alt="Magnifying glass" style="position:absolute;left:1285;top:714;width:8382;height:8382;visibility:visible;mso-wrap-style:square" o:gfxdata="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">
+              <v:group w14:anchorId="26E7CE9B" id="Group 13" o:spid="_x0000_s1026" style="position:absolute;margin-left:115.45pt;margin-top:-17.15pt;width:87.15pt;height:58.7pt;z-index:251664384;mso-width-relative:margin;mso-height-relative:margin" coordsize="10492,9490" o:gfxdata="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">
+                <v:shape id="Graphic 6" o:spid="_x0000_s1027" type="#_x0000_t75" alt="Magnifying glass" style="position:absolute;left:2511;top:714;width:6501;height:8382;visibility:visible;mso-wrap-style:square" o:gfxdata="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">
                   <v:imagedata r:id="rId12" o:title="Magnifying glass"/>
                 </v:shape>
                 <v:rect id="Rectangle 11" o:spid="_x0000_s1028" style="position:absolute;width:10492;height:9490;visibility:visible;mso-wrap-style:square;v-text-anchor:middle" o:gfxdata="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" filled="f" strokecolor="#747070 [1614]" strokeweight=".5pt"/>
@@ -1046,85 +1530,9 @@
           <w:noProof/>
         </w:rPr>
         <mc:AlternateContent>
-          <mc:Choice Requires="wps">
-            <w:drawing>
-              <wp:anchor distT="0" distB="0" distL="114300" distR="114300" simplePos="0" relativeHeight="251673600" behindDoc="0" locked="0" layoutInCell="1" allowOverlap="1" wp14:anchorId="7A726DFA" wp14:editId="50A310FD">
-                <wp:simplePos x="0" y="0"/>
-                <wp:positionH relativeFrom="column">
-                  <wp:posOffset>864870</wp:posOffset>
-                </wp:positionH>
-                <wp:positionV relativeFrom="paragraph">
-                  <wp:posOffset>80645</wp:posOffset>
-                </wp:positionV>
-                <wp:extent cx="268941" cy="138953"/>
-                <wp:effectExtent l="0" t="19050" r="36195" b="33020"/>
-                <wp:wrapNone/>
-                <wp:docPr id="22" name="Arrow: Right 22"/>
-                <wp:cNvGraphicFramePr/>
-                <a:graphic xmlns:a="http://schemas.openxmlformats.org/drawingml/2006/main">
-                  <a:graphicData uri="http://schemas.microsoft.com/office/word/2010/wordprocessingShape">
-                    <wps:wsp>
-                      <wps:cNvSpPr/>
-                      <wps:spPr>
-                        <a:xfrm>
-                          <a:off x="0" y="0"/>
-                          <a:ext cx="268941" cy="138953"/>
-                        </a:xfrm>
-                        <a:prstGeom prst="rightArrow">
-                          <a:avLst/>
-                        </a:prstGeom>
-                        <a:solidFill>
-                          <a:schemeClr val="tx1"/>
-                        </a:solidFill>
-                        <a:ln>
-                          <a:solidFill>
-                            <a:schemeClr val="tx1"/>
-                          </a:solidFill>
-                        </a:ln>
-                      </wps:spPr>
-                      <wps:style>
-                        <a:lnRef idx="2">
-                          <a:schemeClr val="accent1">
-                            <a:shade val="50000"/>
-                          </a:schemeClr>
-                        </a:lnRef>
-                        <a:fillRef idx="1">
-                          <a:schemeClr val="accent1"/>
-                        </a:fillRef>
-                        <a:effectRef idx="0">
-                          <a:schemeClr val="accent1"/>
-                        </a:effectRef>
-                        <a:fontRef idx="minor">
-                          <a:schemeClr val="lt1"/>
-                        </a:fontRef>
-                      </wps:style>
-                      <wps:bodyPr rot="0" spcFirstLastPara="0" vertOverflow="overflow" horzOverflow="overflow" vert="horz" wrap="square" lIns="91440" tIns="45720" rIns="91440" bIns="45720" numCol="1" spcCol="0" rtlCol="0" fromWordArt="0" anchor="ctr" anchorCtr="0" forceAA="0" compatLnSpc="1">
-                        <a:prstTxWarp prst="textNoShape">
-                          <a:avLst/>
-                        </a:prstTxWarp>
-                        <a:noAutofit/>
-                      </wps:bodyPr>
-                    </wps:wsp>
-                  </a:graphicData>
-                </a:graphic>
-              </wp:anchor>
-            </w:drawing>
-          </mc:Choice>
-          <mc:Fallback>
-            <w:pict>
-              <v:shape w14:anchorId="681E582A" id="Arrow: Right 22" o:spid="_x0000_s1026" type="#_x0000_t13" style="position:absolute;margin-left:68.1pt;margin-top:6.35pt;width:21.2pt;height:10.95pt;z-index:251673600;visibility:visible;mso-wrap-style:square;mso-wrap-distance-left:9pt;mso-wrap-distance-top:0;mso-wrap-distance-right:9pt;mso-wrap-distance-bottom:0;mso-position-horizontal:absolute;mso-position-horizontal-relative:text;mso-position-vertical:absolute;mso-position-vertical-relative:text;v-text-anchor:middle" o:gfxdata="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" adj="16020" fillcolor="black [3213]" strokecolor="black [3213]" strokeweight="1pt"/>
-            </w:pict>
-          </mc:Fallback>
-        </mc:AlternateContent>
-      </w:r>
-      <w:r>
-        <w:rPr>
-          <w:noProof/>
-        </w:rPr>
-        <mc:AlternateContent>
           <mc:Choice Requires="wpg">
             <w:drawing>
-              <wp:anchor distT="0" distB="0" distL="114300" distR="114300" simplePos="0" relativeHeight="251660288" behindDoc="0" locked="0" layoutInCell="1" allowOverlap="1" wp14:anchorId="1B79013D" wp14:editId="5068BDE3">
+              <wp:anchor distT="0" distB="0" distL="114300" distR="114300" simplePos="0" relativeHeight="251660288" behindDoc="0" locked="0" layoutInCell="1" allowOverlap="1" wp14:anchorId="1B79013D" wp14:editId="6E676C71">
                 <wp:simplePos x="0" y="0"/>
                 <wp:positionH relativeFrom="margin">
                   <wp:align>left</wp:align>
@@ -1132,8 +1540,8 @@
                 <wp:positionV relativeFrom="paragraph">
                   <wp:posOffset>-217896</wp:posOffset>
                 </wp:positionV>
-                <wp:extent cx="800100" cy="745490"/>
-                <wp:effectExtent l="0" t="0" r="19050" b="16510"/>
+                <wp:extent cx="1107141" cy="745490"/>
+                <wp:effectExtent l="0" t="0" r="17145" b="16510"/>
                 <wp:wrapNone/>
                 <wp:docPr id="9" name="Group 9"/>
                 <wp:cNvGraphicFramePr/>
@@ -1144,7 +1552,7 @@
                       <wpg:grpSpPr>
                         <a:xfrm>
                           <a:off x="0" y="0"/>
-                          <a:ext cx="800100" cy="745490"/>
+                          <a:ext cx="1107141" cy="745490"/>
                           <a:chOff x="0" y="0"/>
                           <a:chExt cx="1049215" cy="949036"/>
                         </a:xfrm>
@@ -1216,8 +1624,8 @@
                         </pic:blipFill>
                         <pic:spPr>
                           <a:xfrm>
-                            <a:off x="128586" y="76219"/>
-                            <a:ext cx="800059" cy="799867"/>
+                            <a:off x="226956" y="76219"/>
+                            <a:ext cx="632725" cy="799867"/>
                           </a:xfrm>
                           <a:prstGeom prst="rect">
                             <a:avLst/>
@@ -1238,13 +1646,257 @@
           </mc:Choice>
           <mc:Fallback>
             <w:pict>
-              <v:group w14:anchorId="1E2F9FCB" id="Group 9" o:spid="_x0000_s1026" style="position:absolute;margin-left:0;margin-top:-17.15pt;width:63pt;height:58.7pt;z-index:251660288;mso-position-horizontal:left;mso-position-horizontal-relative:margin;mso-width-relative:margin;mso-height-relative:margin" coordsize="10492,9490" o:gfxdata="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">
+              <v:group w14:anchorId="7CB6DD3D" id="Group 9" o:spid="_x0000_s1026" style="position:absolute;margin-left:0;margin-top:-17.15pt;width:87.2pt;height:58.7pt;z-index:251660288;mso-position-horizontal:left;mso-position-horizontal-relative:margin;mso-width-relative:margin;mso-height-relative:margin" coordsize="10492,9490" o:gfxdata="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">
                 <v:rect id="Rectangle 1" o:spid="_x0000_s1027" style="position:absolute;width:10492;height:9490;visibility:visible;mso-wrap-style:square;v-text-anchor:middle" o:gfxdata="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" filled="f" strokecolor="#747070 [1614]" strokeweight=".5pt"/>
-                <v:shape id="Graphic 3" o:spid="_x0000_s1028" type="#_x0000_t75" alt="Database" style="position:absolute;left:1285;top:762;width:8001;height:7998;visibility:visible;mso-wrap-style:square" o:gfxdata="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">
+                <v:shape id="Graphic 3" o:spid="_x0000_s1028" type="#_x0000_t75" alt="Database" style="position:absolute;left:2269;top:762;width:6327;height:7998;visibility:visible;mso-wrap-style:square" o:gfxdata="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">
                   <v:imagedata r:id="rId15" o:title="Database"/>
                 </v:shape>
                 <w10:wrap anchorx="margin"/>
               </v:group>
+            </w:pict>
+          </mc:Fallback>
+        </mc:AlternateContent>
+      </w:r>
+      <w:r>
+        <w:rPr>
+          <w:noProof/>
+        </w:rPr>
+        <mc:AlternateContent>
+          <mc:Choice Requires="wps">
+            <w:drawing>
+              <wp:anchor distT="0" distB="0" distL="114300" distR="114300" simplePos="0" relativeHeight="251677696" behindDoc="0" locked="0" layoutInCell="1" allowOverlap="1" wp14:anchorId="423CBF03" wp14:editId="10B82A5B">
+                <wp:simplePos x="0" y="0"/>
+                <wp:positionH relativeFrom="column">
+                  <wp:posOffset>4109932</wp:posOffset>
+                </wp:positionH>
+                <wp:positionV relativeFrom="paragraph">
+                  <wp:posOffset>76200</wp:posOffset>
+                </wp:positionV>
+                <wp:extent cx="268605" cy="138430"/>
+                <wp:effectExtent l="0" t="19050" r="36195" b="33020"/>
+                <wp:wrapNone/>
+                <wp:docPr id="24" name="Arrow: Right 24"/>
+                <wp:cNvGraphicFramePr/>
+                <a:graphic xmlns:a="http://schemas.openxmlformats.org/drawingml/2006/main">
+                  <a:graphicData uri="http://schemas.microsoft.com/office/word/2010/wordprocessingShape">
+                    <wps:wsp>
+                      <wps:cNvSpPr/>
+                      <wps:spPr>
+                        <a:xfrm>
+                          <a:off x="0" y="0"/>
+                          <a:ext cx="268605" cy="138430"/>
+                        </a:xfrm>
+                        <a:prstGeom prst="rightArrow">
+                          <a:avLst/>
+                        </a:prstGeom>
+                        <a:solidFill>
+                          <a:schemeClr val="tx1"/>
+                        </a:solidFill>
+                        <a:ln>
+                          <a:solidFill>
+                            <a:schemeClr val="tx1"/>
+                          </a:solidFill>
+                        </a:ln>
+                      </wps:spPr>
+                      <wps:style>
+                        <a:lnRef idx="2">
+                          <a:schemeClr val="accent1">
+                            <a:shade val="50000"/>
+                          </a:schemeClr>
+                        </a:lnRef>
+                        <a:fillRef idx="1">
+                          <a:schemeClr val="accent1"/>
+                        </a:fillRef>
+                        <a:effectRef idx="0">
+                          <a:schemeClr val="accent1"/>
+                        </a:effectRef>
+                        <a:fontRef idx="minor">
+                          <a:schemeClr val="lt1"/>
+                        </a:fontRef>
+                      </wps:style>
+                      <wps:bodyPr rot="0" spcFirstLastPara="0" vertOverflow="overflow" horzOverflow="overflow" vert="horz" wrap="square" lIns="91440" tIns="45720" rIns="91440" bIns="45720" numCol="1" spcCol="0" rtlCol="0" fromWordArt="0" anchor="ctr" anchorCtr="0" forceAA="0" compatLnSpc="1">
+                        <a:prstTxWarp prst="textNoShape">
+                          <a:avLst/>
+                        </a:prstTxWarp>
+                        <a:noAutofit/>
+                      </wps:bodyPr>
+                    </wps:wsp>
+                  </a:graphicData>
+                </a:graphic>
+              </wp:anchor>
+            </w:drawing>
+          </mc:Choice>
+          <mc:Fallback>
+            <w:pict>
+              <v:shapetype w14:anchorId="5F74C126" id="_x0000_t13" coordsize="21600,21600" o:spt="13" adj="16200,5400" path="m@0,l@0@1,0@1,0@2@0@2@0,21600,21600,10800xe">
+                <v:stroke joinstyle="miter"/>
+                <v:formulas>
+                  <v:f eqn="val #0"/>
+                  <v:f eqn="val #1"/>
+                  <v:f eqn="sum height 0 #1"/>
+                  <v:f eqn="sum 10800 0 #1"/>
+                  <v:f eqn="sum width 0 #0"/>
+                  <v:f eqn="prod @4 @3 10800"/>
+                  <v:f eqn="sum width 0 @5"/>
+                </v:formulas>
+                <v:path o:connecttype="custom" o:connectlocs="@0,0;0,10800;@0,21600;21600,10800" o:connectangles="270,180,90,0" textboxrect="0,@1,@6,@2"/>
+                <v:handles>
+                  <v:h position="#0,#1" xrange="0,21600" yrange="0,10800"/>
+                </v:handles>
+              </v:shapetype>
+              <v:shape id="Arrow: Right 24" o:spid="_x0000_s1026" type="#_x0000_t13" style="position:absolute;margin-left:323.6pt;margin-top:6pt;width:21.15pt;height:10.9pt;z-index:251677696;visibility:visible;mso-wrap-style:square;mso-wrap-distance-left:9pt;mso-wrap-distance-top:0;mso-wrap-distance-right:9pt;mso-wrap-distance-bottom:0;mso-position-horizontal:absolute;mso-position-horizontal-relative:text;mso-position-vertical:absolute;mso-position-vertical-relative:text;v-text-anchor:middle" o:gfxdata="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" adj="16034" fillcolor="black [3213]" strokecolor="black [3213]" strokeweight="1pt"/>
+            </w:pict>
+          </mc:Fallback>
+        </mc:AlternateContent>
+      </w:r>
+      <w:r>
+        <w:rPr>
+          <w:noProof/>
+        </w:rPr>
+        <mc:AlternateContent>
+          <mc:Choice Requires="wps">
+            <w:drawing>
+              <wp:anchor distT="0" distB="0" distL="114300" distR="114300" simplePos="0" relativeHeight="251675648" behindDoc="0" locked="0" layoutInCell="1" allowOverlap="1" wp14:anchorId="5EC60BD7" wp14:editId="043DAFEA">
+                <wp:simplePos x="0" y="0"/>
+                <wp:positionH relativeFrom="column">
+                  <wp:posOffset>2626148</wp:posOffset>
+                </wp:positionH>
+                <wp:positionV relativeFrom="paragraph">
+                  <wp:posOffset>76200</wp:posOffset>
+                </wp:positionV>
+                <wp:extent cx="268605" cy="138430"/>
+                <wp:effectExtent l="0" t="19050" r="36195" b="33020"/>
+                <wp:wrapNone/>
+                <wp:docPr id="23" name="Arrow: Right 23"/>
+                <wp:cNvGraphicFramePr/>
+                <a:graphic xmlns:a="http://schemas.openxmlformats.org/drawingml/2006/main">
+                  <a:graphicData uri="http://schemas.microsoft.com/office/word/2010/wordprocessingShape">
+                    <wps:wsp>
+                      <wps:cNvSpPr/>
+                      <wps:spPr>
+                        <a:xfrm>
+                          <a:off x="0" y="0"/>
+                          <a:ext cx="268605" cy="138430"/>
+                        </a:xfrm>
+                        <a:prstGeom prst="rightArrow">
+                          <a:avLst/>
+                        </a:prstGeom>
+                        <a:solidFill>
+                          <a:schemeClr val="tx1"/>
+                        </a:solidFill>
+                        <a:ln>
+                          <a:solidFill>
+                            <a:schemeClr val="tx1"/>
+                          </a:solidFill>
+                        </a:ln>
+                      </wps:spPr>
+                      <wps:style>
+                        <a:lnRef idx="2">
+                          <a:schemeClr val="accent1">
+                            <a:shade val="50000"/>
+                          </a:schemeClr>
+                        </a:lnRef>
+                        <a:fillRef idx="1">
+                          <a:schemeClr val="accent1"/>
+                        </a:fillRef>
+                        <a:effectRef idx="0">
+                          <a:schemeClr val="accent1"/>
+                        </a:effectRef>
+                        <a:fontRef idx="minor">
+                          <a:schemeClr val="lt1"/>
+                        </a:fontRef>
+                      </wps:style>
+                      <wps:bodyPr rot="0" spcFirstLastPara="0" vertOverflow="overflow" horzOverflow="overflow" vert="horz" wrap="square" lIns="91440" tIns="45720" rIns="91440" bIns="45720" numCol="1" spcCol="0" rtlCol="0" fromWordArt="0" anchor="ctr" anchorCtr="0" forceAA="0" compatLnSpc="1">
+                        <a:prstTxWarp prst="textNoShape">
+                          <a:avLst/>
+                        </a:prstTxWarp>
+                        <a:noAutofit/>
+                      </wps:bodyPr>
+                    </wps:wsp>
+                  </a:graphicData>
+                </a:graphic>
+              </wp:anchor>
+            </w:drawing>
+          </mc:Choice>
+          <mc:Fallback>
+            <w:pict>
+              <v:shape w14:anchorId="28FC1689" id="Arrow: Right 23" o:spid="_x0000_s1026" type="#_x0000_t13" style="position:absolute;margin-left:206.8pt;margin-top:6pt;width:21.15pt;height:10.9pt;z-index:251675648;visibility:visible;mso-wrap-style:square;mso-wrap-distance-left:9pt;mso-wrap-distance-top:0;mso-wrap-distance-right:9pt;mso-wrap-distance-bottom:0;mso-position-horizontal:absolute;mso-position-horizontal-relative:text;mso-position-vertical:absolute;mso-position-vertical-relative:text;v-text-anchor:middle" o:gfxdata="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" adj="16034" fillcolor="black [3213]" strokecolor="black [3213]" strokeweight="1pt"/>
+            </w:pict>
+          </mc:Fallback>
+        </mc:AlternateContent>
+      </w:r>
+      <w:r>
+        <w:rPr>
+          <w:noProof/>
+        </w:rPr>
+        <mc:AlternateContent>
+          <mc:Choice Requires="wps">
+            <w:drawing>
+              <wp:anchor distT="0" distB="0" distL="114300" distR="114300" simplePos="0" relativeHeight="251673600" behindDoc="0" locked="0" layoutInCell="1" allowOverlap="1" wp14:anchorId="7A726DFA" wp14:editId="4D926917">
+                <wp:simplePos x="0" y="0"/>
+                <wp:positionH relativeFrom="column">
+                  <wp:posOffset>1159933</wp:posOffset>
+                </wp:positionH>
+                <wp:positionV relativeFrom="paragraph">
+                  <wp:posOffset>80645</wp:posOffset>
+                </wp:positionV>
+                <wp:extent cx="268605" cy="138430"/>
+                <wp:effectExtent l="0" t="19050" r="36195" b="33020"/>
+                <wp:wrapNone/>
+                <wp:docPr id="22" name="Arrow: Right 22"/>
+                <wp:cNvGraphicFramePr/>
+                <a:graphic xmlns:a="http://schemas.openxmlformats.org/drawingml/2006/main">
+                  <a:graphicData uri="http://schemas.microsoft.com/office/word/2010/wordprocessingShape">
+                    <wps:wsp>
+                      <wps:cNvSpPr/>
+                      <wps:spPr>
+                        <a:xfrm>
+                          <a:off x="0" y="0"/>
+                          <a:ext cx="268605" cy="138430"/>
+                        </a:xfrm>
+                        <a:prstGeom prst="rightArrow">
+                          <a:avLst/>
+                        </a:prstGeom>
+                        <a:solidFill>
+                          <a:schemeClr val="tx1"/>
+                        </a:solidFill>
+                        <a:ln>
+                          <a:solidFill>
+                            <a:schemeClr val="tx1"/>
+                          </a:solidFill>
+                        </a:ln>
+                      </wps:spPr>
+                      <wps:style>
+                        <a:lnRef idx="2">
+                          <a:schemeClr val="accent1">
+                            <a:shade val="50000"/>
+                          </a:schemeClr>
+                        </a:lnRef>
+                        <a:fillRef idx="1">
+                          <a:schemeClr val="accent1"/>
+                        </a:fillRef>
+                        <a:effectRef idx="0">
+                          <a:schemeClr val="accent1"/>
+                        </a:effectRef>
+                        <a:fontRef idx="minor">
+                          <a:schemeClr val="lt1"/>
+                        </a:fontRef>
+                      </wps:style>
+                      <wps:bodyPr rot="0" spcFirstLastPara="0" vertOverflow="overflow" horzOverflow="overflow" vert="horz" wrap="square" lIns="91440" tIns="45720" rIns="91440" bIns="45720" numCol="1" spcCol="0" rtlCol="0" fromWordArt="0" anchor="ctr" anchorCtr="0" forceAA="0" compatLnSpc="1">
+                        <a:prstTxWarp prst="textNoShape">
+                          <a:avLst/>
+                        </a:prstTxWarp>
+                        <a:noAutofit/>
+                      </wps:bodyPr>
+                    </wps:wsp>
+                  </a:graphicData>
+                </a:graphic>
+              </wp:anchor>
+            </w:drawing>
+          </mc:Choice>
+          <mc:Fallback>
+            <w:pict>
+              <v:shape w14:anchorId="6B912C5D" id="Arrow: Right 22" o:spid="_x0000_s1026" type="#_x0000_t13" style="position:absolute;margin-left:91.35pt;margin-top:6.35pt;width:21.15pt;height:10.9pt;z-index:251673600;visibility:visible;mso-wrap-style:square;mso-wrap-distance-left:9pt;mso-wrap-distance-top:0;mso-wrap-distance-right:9pt;mso-wrap-distance-bottom:0;mso-position-horizontal:absolute;mso-position-horizontal-relative:text;mso-position-vertical:absolute;mso-position-vertical-relative:text;v-text-anchor:middle" o:gfxdata="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" adj="16034" fillcolor="black [3213]" strokecolor="black [3213]" strokeweight="1pt"/>
             </w:pict>
           </mc:Fallback>
         </mc:AlternateContent>
@@ -1655,7 +2307,7 @@
   <w:style w:type="paragraph" w:default="1" w:styleId="Normal">
     <w:name w:val="Normal"/>
     <w:qFormat/>
-    <w:rsid w:val="00081E9E"/>
+    <w:rsid w:val="00F64B5B"/>
   </w:style>
   <w:style w:type="character" w:default="1" w:styleId="DefaultParagraphFont">
     <w:name w:val="Default Paragraph Font"/>

</xml_diff>

<commit_message>
added more to attention
</commit_message>
<xml_diff>
--- a/Final Paper/LaTeX/Images/Diss diagrams.docx
+++ b/Final Paper/LaTeX/Images/Diss diagrams.docx
@@ -1,6 +1,6 @@
 
 <file path=word/document.xml><?xml version="1.0" encoding="utf-8"?>
-<w:document xmlns:wpc="http://schemas.microsoft.com/office/word/2010/wordprocessingCanvas" xmlns:cx="http://schemas.microsoft.com/office/drawing/2014/chartex" xmlns:cx1="http://schemas.microsoft.com/office/drawing/2015/9/8/chartex" xmlns:cx2="http://schemas.microsoft.com/office/drawing/2015/10/21/chartex" xmlns:cx3="http://schemas.microsoft.com/office/drawing/2016/5/9/chartex" xmlns:cx4="http://schemas.microsoft.com/office/drawing/2016/5/10/chartex" xmlns:cx5="http://schemas.microsoft.com/office/drawing/2016/5/11/chartex" xmlns:cx6="http://schemas.microsoft.com/office/drawing/2016/5/12/chartex" xmlns:cx7="http://schemas.microsoft.com/office/drawing/2016/5/13/chartex" xmlns:cx8="http://schemas.microsoft.com/office/drawing/2016/5/14/chartex" xmlns:mc="http://schemas.openxmlformats.org/markup-compatibility/2006" xmlns:aink="http://schemas.microsoft.com/office/drawing/2016/ink" xmlns:am3d="http://schemas.microsoft.com/office/drawing/2017/model3d" xmlns:o="urn:schemas-microsoft-com:office:office" xmlns:r="http://schemas.openxmlformats.org/officeDocument/2006/relationships" xmlns:m="http://schemas.openxmlformats.org/officeDocument/2006/math" xmlns:v="urn:schemas-microsoft-com:vml" xmlns:wp14="http://schemas.microsoft.com/office/word/2010/wordprocessingDrawing" xmlns:wp="http://schemas.openxmlformats.org/drawingml/2006/wordprocessingDrawing" xmlns:w10="urn:schemas-microsoft-com:office:word" xmlns:w="http://schemas.openxmlformats.org/wordprocessingml/2006/main" xmlns:w14="http://schemas.microsoft.com/office/word/2010/wordml" xmlns:w15="http://schemas.microsoft.com/office/word/2012/wordml" xmlns:w16cid="http://schemas.microsoft.com/office/word/2016/wordml/cid" xmlns:w16se="http://schemas.microsoft.com/office/word/2015/wordml/symex" xmlns:wpg="http://schemas.microsoft.com/office/word/2010/wordprocessingGroup" xmlns:wpi="http://schemas.microsoft.com/office/word/2010/wordprocessingInk" xmlns:wne="http://schemas.microsoft.com/office/word/2006/wordml" xmlns:wps="http://schemas.microsoft.com/office/word/2010/wordprocessingShape" mc:Ignorable="w14 w15 w16se w16cid wp14">
+<w:document xmlns:wpc="http://schemas.microsoft.com/office/word/2010/wordprocessingCanvas" xmlns:cx="http://schemas.microsoft.com/office/drawing/2014/chartex" xmlns:cx1="http://schemas.microsoft.com/office/drawing/2015/9/8/chartex" xmlns:cx2="http://schemas.microsoft.com/office/drawing/2015/10/21/chartex" xmlns:cx3="http://schemas.microsoft.com/office/drawing/2016/5/9/chartex" xmlns:cx4="http://schemas.microsoft.com/office/drawing/2016/5/10/chartex" xmlns:cx5="http://schemas.microsoft.com/office/drawing/2016/5/11/chartex" xmlns:cx6="http://schemas.microsoft.com/office/drawing/2016/5/12/chartex" xmlns:cx7="http://schemas.microsoft.com/office/drawing/2016/5/13/chartex" xmlns:cx8="http://schemas.microsoft.com/office/drawing/2016/5/14/chartex" xmlns:mc="http://schemas.openxmlformats.org/markup-compatibility/2006" xmlns:aink="http://schemas.microsoft.com/office/drawing/2016/ink" xmlns:am3d="http://schemas.microsoft.com/office/drawing/2017/model3d" xmlns:o="urn:schemas-microsoft-com:office:office" xmlns:r="http://schemas.openxmlformats.org/officeDocument/2006/relationships" xmlns:m="http://schemas.openxmlformats.org/officeDocument/2006/math" xmlns:v="urn:schemas-microsoft-com:vml" xmlns:wp14="http://schemas.microsoft.com/office/word/2010/wordprocessingDrawing" xmlns:wp="http://schemas.openxmlformats.org/drawingml/2006/wordprocessingDrawing" xmlns:w10="urn:schemas-microsoft-com:office:word" xmlns:w="http://schemas.openxmlformats.org/wordprocessingml/2006/main" xmlns:w14="http://schemas.microsoft.com/office/word/2010/wordml" xmlns:w15="http://schemas.microsoft.com/office/word/2012/wordml" xmlns:w16cex="http://schemas.microsoft.com/office/word/2018/wordml/cex" xmlns:w16cid="http://schemas.microsoft.com/office/word/2016/wordml/cid" xmlns:w16="http://schemas.microsoft.com/office/word/2018/wordml" xmlns:w16se="http://schemas.microsoft.com/office/word/2015/wordml/symex" xmlns:wpg="http://schemas.microsoft.com/office/word/2010/wordprocessingGroup" xmlns:wpi="http://schemas.microsoft.com/office/word/2010/wordprocessingInk" xmlns:wne="http://schemas.microsoft.com/office/word/2006/wordml" xmlns:wps="http://schemas.microsoft.com/office/word/2010/wordprocessingShape" mc:Ignorable="w14 w15 w16se w16cid w16 w16cex wp14">
   <w:body>
     <w:p/>
     <w:p/>
@@ -420,8 +420,6 @@
       </w:r>
     </w:p>
     <w:p>
-      <w:bookmarkStart w:id="0" w:name="_GoBack"/>
-      <w:bookmarkEnd w:id="0"/>
       <w:r>
         <w:rPr>
           <w:noProof/>
@@ -651,6 +649,9 @@
         </mc:AlternateContent>
       </w:r>
       <w:r>
+        <w:rPr>
+          <w:noProof/>
+        </w:rPr>
         <mc:AlternateContent>
           <mc:Choice Requires="wps">
             <w:drawing>
@@ -724,7 +725,7 @@
         <mc:AlternateContent>
           <mc:Choice Requires="wpg">
             <w:drawing>
-              <wp:anchor distT="0" distB="0" distL="114300" distR="114300" simplePos="0" relativeHeight="251770880" behindDoc="0" locked="0" layoutInCell="1" allowOverlap="1" wp14:anchorId="66F82676" wp14:editId="4CE7BE12">
+              <wp:anchor distT="0" distB="0" distL="114300" distR="114300" simplePos="0" relativeHeight="251770880" behindDoc="0" locked="0" layoutInCell="1" allowOverlap="1" wp14:anchorId="66F82676" wp14:editId="47BC533C">
                 <wp:simplePos x="0" y="0"/>
                 <wp:positionH relativeFrom="column">
                   <wp:posOffset>1995055</wp:posOffset>
@@ -733,7 +734,7 @@
                   <wp:posOffset>1056409</wp:posOffset>
                 </wp:positionV>
                 <wp:extent cx="1800693" cy="464834"/>
-                <wp:effectExtent l="0" t="0" r="0" b="49530"/>
+                <wp:effectExtent l="0" t="0" r="0" b="11430"/>
                 <wp:wrapNone/>
                 <wp:docPr id="86" name="Group 86"/>
                 <wp:cNvGraphicFramePr/>
@@ -877,7 +878,7 @@
                         <wps:cNvPr id="90" name="Straight Arrow Connector 90"/>
                         <wps:cNvCnPr/>
                         <wps:spPr>
-                          <a:xfrm flipV="1">
+                          <a:xfrm>
                             <a:off x="220579" y="8021"/>
                             <a:ext cx="0" cy="152400"/>
                           </a:xfrm>
@@ -1043,7 +1044,7 @@
                           <wps:cNvPr id="95" name="Straight Arrow Connector 95"/>
                           <wps:cNvCnPr/>
                           <wps:spPr>
-                            <a:xfrm flipV="1">
+                            <a:xfrm>
                               <a:off x="218661" y="0"/>
                               <a:ext cx="0" cy="152400"/>
                             </a:xfrm>
@@ -1210,7 +1211,7 @@
                           <wps:cNvPr id="100" name="Straight Arrow Connector 100"/>
                           <wps:cNvCnPr/>
                           <wps:spPr>
-                            <a:xfrm flipV="1">
+                            <a:xfrm>
                               <a:off x="215348" y="0"/>
                               <a:ext cx="0" cy="152400"/>
                             </a:xfrm>
@@ -1246,7 +1247,7 @@
           </mc:Choice>
           <mc:Fallback>
             <w:pict>
-              <v:group w14:anchorId="66F82676" id="Group 86" o:spid="_x0000_s1028" style="position:absolute;margin-left:157.1pt;margin-top:83.2pt;width:141.8pt;height:36.6pt;flip:y;z-index:251770880" coordsize="18006,4648" o:gfxdata="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">
+              <v:group w14:anchorId="66F82676" id="Group 86" o:spid="_x0000_s1028" style="position:absolute;margin-left:157.1pt;margin-top:83.2pt;width:141.8pt;height:36.6pt;flip:y;z-index:251770880" coordsize="18006,4648" o:gfxdata="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">
                 <v:group id="Group 87" o:spid="_x0000_s1029" style="position:absolute;top:1503;width:4451;height:3061" coordorigin="-20782,-2377" coordsize="445168,306538" o:gfxdata="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">
                   <v:oval id="Oval 88" o:spid="_x0000_s1030" style="position:absolute;left:44116;width:309283;height:295835;visibility:visible;mso-wrap-style:square;v-text-anchor:middle" o:gfxdata="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" fillcolor="#f2f2f2 [3052]" strokecolor="#bfbfbf [2412]">
                     <v:stroke joinstyle="miter"/>
@@ -1296,7 +1297,11 @@
                     </v:textbox>
                   </v:shape>
                 </v:group>
-                <v:shape id="Straight Arrow Connector 90" o:spid="_x0000_s1032" type="#_x0000_t32" style="position:absolute;left:2205;top:80;width:0;height:1524;flip:y;visibility:visible;mso-wrap-style:square" o:connectortype="straight" o:gfxdata="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" strokecolor="black [3200]" strokeweight=".5pt">
+                <v:shapetype id="_x0000_t32" coordsize="21600,21600" o:spt="32" o:oned="t" path="m,l21600,21600e" filled="f">
+                  <v:path arrowok="t" fillok="f" o:connecttype="none"/>
+                  <o:lock v:ext="edit" shapetype="t"/>
+                </v:shapetype>
+                <v:shape id="Straight Arrow Connector 90" o:spid="_x0000_s1032" type="#_x0000_t32" style="position:absolute;left:2205;top:80;width:0;height:1524;visibility:visible;mso-wrap-style:square" o:connectortype="straight" o:gfxdata="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" strokecolor="black [3200]" strokeweight=".5pt">
                   <v:stroke endarrow="block" joinstyle="miter"/>
                 </v:shape>
                 <v:group id="Group 91" o:spid="_x0000_s1033" style="position:absolute;left:6858;width:4451;height:4572" coordsize="445168,457281" o:gfxdata="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">
@@ -1349,7 +1354,7 @@
                       </v:textbox>
                     </v:shape>
                   </v:group>
-                  <v:shape id="Straight Arrow Connector 95" o:spid="_x0000_s1037" type="#_x0000_t32" style="position:absolute;left:218661;width:0;height:152400;flip:y;visibility:visible;mso-wrap-style:square" o:connectortype="straight" o:gfxdata="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" strokecolor="black [3200]" strokeweight=".5pt">
+                  <v:shape id="Straight Arrow Connector 95" o:spid="_x0000_s1037" type="#_x0000_t32" style="position:absolute;left:218661;width:0;height:152400;visibility:visible;mso-wrap-style:square" o:connectortype="straight" o:gfxdata="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" strokecolor="black [3200]" strokeweight=".5pt">
                     <v:stroke endarrow="block" joinstyle="miter"/>
                   </v:shape>
                 </v:group>
@@ -1403,7 +1408,7 @@
                       </v:textbox>
                     </v:shape>
                   </v:group>
-                  <v:shape id="Straight Arrow Connector 100" o:spid="_x0000_s1042" type="#_x0000_t32" style="position:absolute;left:215348;width:0;height:152400;flip:y;visibility:visible;mso-wrap-style:square" o:connectortype="straight" o:gfxdata="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" strokecolor="black [3200]" strokeweight=".5pt">
+                  <v:shape id="Straight Arrow Connector 100" o:spid="_x0000_s1042" type="#_x0000_t32" style="position:absolute;left:215348;width:0;height:152400;visibility:visible;mso-wrap-style:square" o:connectortype="straight" o:gfxdata="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" strokecolor="black [3200]" strokeweight=".5pt">
                     <v:stroke endarrow="block" joinstyle="miter"/>
                   </v:shape>
                 </v:group>
@@ -2108,6 +2113,9 @@
         </mc:AlternateContent>
       </w:r>
       <w:r>
+        <w:rPr>
+          <w:noProof/>
+        </w:rPr>
         <mc:AlternateContent>
           <mc:Choice Requires="wps">
             <w:drawing>
@@ -2171,6 +2179,9 @@
         </mc:AlternateContent>
       </w:r>
       <w:r>
+        <w:rPr>
+          <w:noProof/>
+        </w:rPr>
         <mc:AlternateContent>
           <mc:Choice Requires="wps">
             <w:drawing>
@@ -2234,6 +2245,9 @@
         </mc:AlternateContent>
       </w:r>
       <w:r>
+        <w:rPr>
+          <w:noProof/>
+        </w:rPr>
         <mc:AlternateContent>
           <mc:Choice Requires="wps">
             <w:drawing>
@@ -3102,6 +3116,9 @@
         </mc:AlternateContent>
       </w:r>
       <w:r>
+        <w:rPr>
+          <w:noProof/>
+        </w:rPr>
         <mc:AlternateContent>
           <mc:Choice Requires="wps">
             <w:drawing>
@@ -3179,6 +3196,9 @@
         </mc:AlternateContent>
       </w:r>
       <w:r>
+        <w:rPr>
+          <w:noProof/>
+        </w:rPr>
         <mc:AlternateContent>
           <mc:Choice Requires="wps">
             <w:drawing>
@@ -3256,6 +3276,9 @@
         </mc:AlternateContent>
       </w:r>
       <w:r>
+        <w:rPr>
+          <w:noProof/>
+        </w:rPr>
         <mc:AlternateContent>
           <mc:Choice Requires="wps">
             <w:drawing>
@@ -3333,6 +3356,9 @@
         </mc:AlternateContent>
       </w:r>
       <w:r>
+        <w:rPr>
+          <w:noProof/>
+        </w:rPr>
         <mc:AlternateContent>
           <mc:Choice Requires="wps">
             <w:drawing>
@@ -4441,23 +4467,7 @@
                                           <w:sz w:val="18"/>
                                           <w:szCs w:val="18"/>
                                         </w:rPr>
-                                        <m:t>t</m:t>
-                                      </m:r>
-                                      <m:r>
-                                        <w:rPr>
-                                          <w:rFonts w:ascii="Cambria Math" w:hAnsi="Cambria Math" w:cs="Times New Roman"/>
-                                          <w:sz w:val="18"/>
-                                          <w:szCs w:val="18"/>
-                                        </w:rPr>
-                                        <m:t>+</m:t>
-                                      </m:r>
-                                      <m:r>
-                                        <w:rPr>
-                                          <w:rFonts w:ascii="Cambria Math" w:hAnsi="Cambria Math" w:cs="Times New Roman"/>
-                                          <w:sz w:val="18"/>
-                                          <w:szCs w:val="18"/>
-                                        </w:rPr>
-                                        <m:t>1</m:t>
+                                        <m:t>t+1</m:t>
                                       </m:r>
                                     </m:sub>
                                   </m:sSub>
@@ -4552,23 +4562,7 @@
                                           <w:sz w:val="18"/>
                                           <w:szCs w:val="18"/>
                                         </w:rPr>
-                                        <m:t>t</m:t>
-                                      </m:r>
-                                      <m:r>
-                                        <w:rPr>
-                                          <w:rFonts w:ascii="Cambria Math" w:hAnsi="Cambria Math" w:cs="Times New Roman"/>
-                                          <w:sz w:val="18"/>
-                                          <w:szCs w:val="18"/>
-                                        </w:rPr>
-                                        <m:t>+</m:t>
-                                      </m:r>
-                                      <m:r>
-                                        <w:rPr>
-                                          <w:rFonts w:ascii="Cambria Math" w:hAnsi="Cambria Math" w:cs="Times New Roman"/>
-                                          <w:sz w:val="18"/>
-                                          <w:szCs w:val="18"/>
-                                        </w:rPr>
-                                        <m:t>1</m:t>
+                                        <m:t>t+1</m:t>
                                       </m:r>
                                     </m:sub>
                                   </m:sSub>
@@ -4736,23 +4730,7 @@
                                     <w:sz w:val="18"/>
                                     <w:szCs w:val="18"/>
                                   </w:rPr>
-                                  <m:t>t</m:t>
-                                </m:r>
-                                <m:r>
-                                  <w:rPr>
-                                    <w:rFonts w:ascii="Cambria Math" w:hAnsi="Cambria Math" w:cs="Times New Roman"/>
-                                    <w:sz w:val="18"/>
-                                    <w:szCs w:val="18"/>
-                                  </w:rPr>
-                                  <m:t>+</m:t>
-                                </m:r>
-                                <m:r>
-                                  <w:rPr>
-                                    <w:rFonts w:ascii="Cambria Math" w:hAnsi="Cambria Math" w:cs="Times New Roman"/>
-                                    <w:sz w:val="18"/>
-                                    <w:szCs w:val="18"/>
-                                  </w:rPr>
-                                  <m:t>1</m:t>
+                                  <m:t>t+1</m:t>
                                 </m:r>
                               </m:sub>
                             </m:sSub>
@@ -4818,23 +4796,7 @@
                                     <w:sz w:val="18"/>
                                     <w:szCs w:val="18"/>
                                   </w:rPr>
-                                  <m:t>t</m:t>
-                                </m:r>
-                                <m:r>
-                                  <w:rPr>
-                                    <w:rFonts w:ascii="Cambria Math" w:hAnsi="Cambria Math" w:cs="Times New Roman"/>
-                                    <w:sz w:val="18"/>
-                                    <w:szCs w:val="18"/>
-                                  </w:rPr>
-                                  <m:t>+</m:t>
-                                </m:r>
-                                <m:r>
-                                  <w:rPr>
-                                    <w:rFonts w:ascii="Cambria Math" w:hAnsi="Cambria Math" w:cs="Times New Roman"/>
-                                    <w:sz w:val="18"/>
-                                    <w:szCs w:val="18"/>
-                                  </w:rPr>
-                                  <m:t>1</m:t>
+                                  <m:t>t+1</m:t>
                                 </m:r>
                               </m:sub>
                             </m:sSub>
@@ -6330,7 +6292,7 @@
 </file>
 
 <file path=word/styles.xml><?xml version="1.0" encoding="utf-8"?>
-<w:styles xmlns:mc="http://schemas.openxmlformats.org/markup-compatibility/2006" xmlns:r="http://schemas.openxmlformats.org/officeDocument/2006/relationships" xmlns:w="http://schemas.openxmlformats.org/wordprocessingml/2006/main" xmlns:w14="http://schemas.microsoft.com/office/word/2010/wordml" xmlns:w15="http://schemas.microsoft.com/office/word/2012/wordml" xmlns:w16cid="http://schemas.microsoft.com/office/word/2016/wordml/cid" xmlns:w16se="http://schemas.microsoft.com/office/word/2015/wordml/symex" mc:Ignorable="w14 w15 w16se w16cid">
+<w:styles xmlns:mc="http://schemas.openxmlformats.org/markup-compatibility/2006" xmlns:r="http://schemas.openxmlformats.org/officeDocument/2006/relationships" xmlns:w="http://schemas.openxmlformats.org/wordprocessingml/2006/main" xmlns:w14="http://schemas.microsoft.com/office/word/2010/wordml" xmlns:w15="http://schemas.microsoft.com/office/word/2012/wordml" xmlns:w16cex="http://schemas.microsoft.com/office/word/2018/wordml/cex" xmlns:w16cid="http://schemas.microsoft.com/office/word/2016/wordml/cid" xmlns:w16="http://schemas.microsoft.com/office/word/2018/wordml" xmlns:w16se="http://schemas.microsoft.com/office/word/2015/wordml/symex" mc:Ignorable="w14 w15 w16se w16cid w16 w16cex">
   <w:docDefaults>
     <w:rPrDefault>
       <w:rPr>

</xml_diff>